<commit_message>
iniciando Ejercicio2 Incorporando driver PostgreSQL
</commit_message>
<xml_diff>
--- a/Rodriguez_Gutierrez_Felipe_AD04_Tarea.docx
+++ b/Rodriguez_Gutierrez_Felipe_AD04_Tarea.docx
@@ -10,6 +10,7 @@
           <w:docPartUnique/>
         </w:docPartObj>
       </w:sdtPr>
+      <w:sdtEndPr/>
       <w:sdtContent>
         <w:p>
           <w:pPr>
@@ -173,6 +174,7 @@
                                 <w:dataBinding w:prefixMappings="xmlns:ns0='http://purl.org/dc/elements/1.1/' xmlns:ns1='http://schemas.openxmlformats.org/package/2006/metadata/core-properties' " w:xpath="/ns1:coreProperties[1]/ns0:title[1]" w:storeItemID="{6C3C8BC8-F283-45AE-878A-BAB7291924A1}"/>
                                 <w:text/>
                               </w:sdtPr>
+                              <w:sdtEndPr/>
                               <w:sdtContent>
                                 <w:r>
                                   <w:rPr>
@@ -199,6 +201,7 @@
                               <w:dataBinding w:prefixMappings="xmlns:ns0='http://purl.org/dc/elements/1.1/' xmlns:ns1='http://schemas.openxmlformats.org/package/2006/metadata/core-properties' " w:xpath="/ns1:coreProperties[1]/ns0:subject[1]" w:storeItemID="{6C3C8BC8-F283-45AE-878A-BAB7291924A1}"/>
                               <w:text/>
                             </w:sdtPr>
+                            <w:sdtEndPr/>
                             <w:sdtContent>
                               <w:p>
                                 <w:pPr>
@@ -238,6 +241,7 @@
                               <w:dataBinding w:prefixMappings="xmlns:ns0='http://purl.org/dc/elements/1.1/' xmlns:ns1='http://schemas.openxmlformats.org/package/2006/metadata/core-properties' " w:xpath="/ns1:coreProperties[1]/ns0:creator[1]" w:storeItemID="{6C3C8BC8-F283-45AE-878A-BAB7291924A1}"/>
                               <w:text/>
                             </w:sdtPr>
+                            <w:sdtEndPr/>
                             <w:sdtContent>
                               <w:p>
                                 <w:pPr>
@@ -1050,8 +1054,16 @@
         <w:jc w:val="both"/>
       </w:pPr>
       <w:r>
-        <w:t>Ahora, añadiremos el resto de funcionalidades hasta estar completa.</w:t>
+        <w:t>Ahora, añadiremos el resto de funci</w:t>
       </w:r>
+      <w:r>
+        <w:t>onalidades hasta estar completa, las cuales al ejecutarse las mismas, mostraran los resultados requeridos en pantalla.</w:t>
+      </w:r>
+    </w:p>
+    <w:p>
+      <w:pPr>
+        <w:jc w:val="both"/>
+      </w:pPr>
     </w:p>
     <w:p>
       <w:r>
@@ -1060,16 +1072,156 @@
     </w:p>
     <w:p>
       <w:pPr>
+        <w:pStyle w:val="Ttulo2"/>
+      </w:pPr>
+      <w:r>
+        <w:lastRenderedPageBreak/>
+        <w:t>Comprobando que funciona (2)</w:t>
+      </w:r>
+    </w:p>
+    <w:p/>
+    <w:p>
+      <w:pPr>
+        <w:jc w:val="center"/>
+      </w:pPr>
+      <w:r>
+        <w:rPr>
+          <w:noProof/>
+          <w:lang w:eastAsia="es-ES"/>
+        </w:rPr>
+        <w:drawing>
+          <wp:inline distT="0" distB="0" distL="0" distR="0" wp14:anchorId="2EF7FEC2" wp14:editId="3F07832F">
+            <wp:extent cx="5612130" cy="2673350"/>
+            <wp:effectExtent l="0" t="0" r="7620" b="0"/>
+            <wp:docPr id="2" name="Imagen 2"/>
+            <wp:cNvGraphicFramePr>
+              <a:graphicFrameLocks xmlns:a="http://schemas.openxmlformats.org/drawingml/2006/main" noChangeAspect="1"/>
+            </wp:cNvGraphicFramePr>
+            <a:graphic xmlns:a="http://schemas.openxmlformats.org/drawingml/2006/main">
+              <a:graphicData uri="http://schemas.openxmlformats.org/drawingml/2006/picture">
+                <pic:pic xmlns:pic="http://schemas.openxmlformats.org/drawingml/2006/picture">
+                  <pic:nvPicPr>
+                    <pic:cNvPr id="0" name=""/>
+                    <pic:cNvPicPr/>
+                  </pic:nvPicPr>
+                  <pic:blipFill>
+                    <a:blip r:embed="rId17"/>
+                    <a:stretch>
+                      <a:fillRect/>
+                    </a:stretch>
+                  </pic:blipFill>
+                  <pic:spPr>
+                    <a:xfrm>
+                      <a:off x="0" y="0"/>
+                      <a:ext cx="5612130" cy="2673350"/>
+                    </a:xfrm>
+                    <a:prstGeom prst="rect">
+                      <a:avLst/>
+                    </a:prstGeom>
+                  </pic:spPr>
+                </pic:pic>
+              </a:graphicData>
+            </a:graphic>
+          </wp:inline>
+        </w:drawing>
+      </w:r>
+    </w:p>
+    <w:p>
+      <w:pPr>
+        <w:jc w:val="center"/>
+      </w:pPr>
+    </w:p>
+    <w:p>
+      <w:pPr>
+        <w:jc w:val="both"/>
+      </w:pPr>
+      <w:r>
+        <w:t>Ejecutando el punto “Todas las anteriores”, mostrará por consola todas las acciones de golpe. Los resultados mostrados pueden ser diferentes a los que se puedan ver en otras ejecuciones (el ejercicio se distribuirá sin el archivo películas.db4o eliminado para que se inicie desde cero).</w:t>
+      </w:r>
+    </w:p>
+    <w:p>
+      <w:pPr>
+        <w:jc w:val="both"/>
+      </w:pPr>
+    </w:p>
+    <w:p>
+      <w:pPr>
+        <w:jc w:val="center"/>
+      </w:pPr>
+      <w:r>
+        <w:rPr>
+          <w:noProof/>
+          <w:lang w:eastAsia="es-ES"/>
+        </w:rPr>
+        <w:drawing>
+          <wp:inline distT="0" distB="0" distL="0" distR="0" wp14:anchorId="0357F76E" wp14:editId="0F8EF417">
+            <wp:extent cx="5612130" cy="3940810"/>
+            <wp:effectExtent l="0" t="0" r="7620" b="2540"/>
+            <wp:docPr id="3" name="Imagen 3"/>
+            <wp:cNvGraphicFramePr>
+              <a:graphicFrameLocks xmlns:a="http://schemas.openxmlformats.org/drawingml/2006/main" noChangeAspect="1"/>
+            </wp:cNvGraphicFramePr>
+            <a:graphic xmlns:a="http://schemas.openxmlformats.org/drawingml/2006/main">
+              <a:graphicData uri="http://schemas.openxmlformats.org/drawingml/2006/picture">
+                <pic:pic xmlns:pic="http://schemas.openxmlformats.org/drawingml/2006/picture">
+                  <pic:nvPicPr>
+                    <pic:cNvPr id="0" name=""/>
+                    <pic:cNvPicPr/>
+                  </pic:nvPicPr>
+                  <pic:blipFill>
+                    <a:blip r:embed="rId18"/>
+                    <a:stretch>
+                      <a:fillRect/>
+                    </a:stretch>
+                  </pic:blipFill>
+                  <pic:spPr>
+                    <a:xfrm>
+                      <a:off x="0" y="0"/>
+                      <a:ext cx="5612130" cy="3940810"/>
+                    </a:xfrm>
+                    <a:prstGeom prst="rect">
+                      <a:avLst/>
+                    </a:prstGeom>
+                  </pic:spPr>
+                </pic:pic>
+              </a:graphicData>
+            </a:graphic>
+          </wp:inline>
+        </w:drawing>
+      </w:r>
+    </w:p>
+    <w:p>
+      <w:pPr>
+        <w:jc w:val="both"/>
+      </w:pPr>
+    </w:p>
+    <w:p>
+      <w:r>
+        <w:br w:type="page"/>
+      </w:r>
+    </w:p>
+    <w:p>
+      <w:pPr>
         <w:jc w:val="both"/>
       </w:pPr>
       <w:bookmarkStart w:id="1" w:name="_GoBack"/>
       <w:bookmarkEnd w:id="1"/>
+    </w:p>
+    <w:p>
+      <w:r>
+        <w:br w:type="page"/>
+      </w:r>
+    </w:p>
+    <w:p>
+      <w:pPr>
+        <w:jc w:val="both"/>
+      </w:pPr>
     </w:p>
     <w:p/>
     <w:p/>
     <w:sectPr>
-      <w:headerReference w:type="default" r:id="rId17"/>
-      <w:footerReference w:type="default" r:id="rId18"/>
+      <w:headerReference w:type="default" r:id="rId19"/>
+      <w:footerReference w:type="default" r:id="rId20"/>
       <w:pgSz w:w="11906" w:h="16838" w:code="9"/>
       <w:pgMar w:top="539" w:right="851" w:bottom="284" w:left="851" w:header="0" w:footer="0" w:gutter="0"/>
       <w:pgNumType w:start="0"/>
@@ -3940,7 +4092,7 @@
   <a:extraClrSchemeLst/>
   <a:extLst>
     <a:ext uri="{05A4C25C-085E-4340-85A3-A5531E510DB2}">
-      <thm15:themeFamily xmlns:thm15="http://schemas.microsoft.com/office/thememl/2012/main" xmlns="" name="Office Theme" id="{62F939B6-93AF-4DB8-9C6B-D6C7DFDC589F}" vid="{4A3C46E8-61CC-4603-A589-7422A47A8E4A}"/>
+      <thm15:themeFamily xmlns="" xmlns:thm15="http://schemas.microsoft.com/office/thememl/2012/main" name="Office Theme" id="{62F939B6-93AF-4DB8-9C6B-D6C7DFDC589F}" vid="{4A3C46E8-61CC-4603-A589-7422A47A8E4A}"/>
     </a:ext>
   </a:extLst>
 </a:theme>
@@ -3951,7 +4103,7 @@
 </file>
 
 <file path=customXml/itemProps1.xml><?xml version="1.0" encoding="utf-8"?>
-<ds:datastoreItem xmlns:ds="http://schemas.openxmlformats.org/officeDocument/2006/customXml" ds:itemID="{A901BF63-A6E1-402E-892A-8DCC173DB3CA}">
+<ds:datastoreItem xmlns:ds="http://schemas.openxmlformats.org/officeDocument/2006/customXml" ds:itemID="{CA825987-4FB4-4D87-80FE-7AF30541D412}">
   <ds:schemaRefs>
     <ds:schemaRef ds:uri="http://schemas.openxmlformats.org/officeDocument/2006/bibliography"/>
   </ds:schemaRefs>

</xml_diff>

<commit_message>
Ejercicio 3 y capturas
</commit_message>
<xml_diff>
--- a/Rodriguez_Gutierrez_Felipe_AD04_Tarea.docx
+++ b/Rodriguez_Gutierrez_Felipe_AD04_Tarea.docx
@@ -10,7 +10,6 @@
           <w:docPartUnique/>
         </w:docPartObj>
       </w:sdtPr>
-      <w:sdtEndPr/>
       <w:sdtContent>
         <w:p>
           <w:pPr>
@@ -174,7 +173,6 @@
                                 <w:dataBinding w:prefixMappings="xmlns:ns0='http://purl.org/dc/elements/1.1/' xmlns:ns1='http://schemas.openxmlformats.org/package/2006/metadata/core-properties' " w:xpath="/ns1:coreProperties[1]/ns0:title[1]" w:storeItemID="{6C3C8BC8-F283-45AE-878A-BAB7291924A1}"/>
                                 <w:text/>
                               </w:sdtPr>
-                              <w:sdtEndPr/>
                               <w:sdtContent>
                                 <w:r>
                                   <w:rPr>
@@ -201,7 +199,6 @@
                               <w:dataBinding w:prefixMappings="xmlns:ns0='http://purl.org/dc/elements/1.1/' xmlns:ns1='http://schemas.openxmlformats.org/package/2006/metadata/core-properties' " w:xpath="/ns1:coreProperties[1]/ns0:subject[1]" w:storeItemID="{6C3C8BC8-F283-45AE-878A-BAB7291924A1}"/>
                               <w:text/>
                             </w:sdtPr>
-                            <w:sdtEndPr/>
                             <w:sdtContent>
                               <w:p>
                                 <w:pPr>
@@ -241,7 +238,6 @@
                               <w:dataBinding w:prefixMappings="xmlns:ns0='http://purl.org/dc/elements/1.1/' xmlns:ns1='http://schemas.openxmlformats.org/package/2006/metadata/core-properties' " w:xpath="/ns1:coreProperties[1]/ns0:creator[1]" w:storeItemID="{6C3C8BC8-F283-45AE-878A-BAB7291924A1}"/>
                               <w:text/>
                             </w:sdtPr>
-                            <w:sdtEndPr/>
                             <w:sdtContent>
                               <w:p>
                                 <w:pPr>
@@ -474,7 +470,7 @@
           <w:r>
             <w:fldChar w:fldCharType="separate"/>
           </w:r>
-          <w:hyperlink w:anchor="_Toc509772698" w:history="1">
+          <w:hyperlink w:anchor="_Toc510021781" w:history="1">
             <w:r>
               <w:rPr>
                 <w:rStyle w:val="Hipervnculo"/>
@@ -501,7 +497,7 @@
                 <w:noProof/>
                 <w:webHidden/>
               </w:rPr>
-              <w:instrText xml:space="preserve"> PAGEREF _Toc509772698 \h </w:instrText>
+              <w:instrText xml:space="preserve"> PAGEREF _Toc510021781 \h </w:instrText>
             </w:r>
             <w:r>
               <w:rPr>
@@ -522,6 +518,1616 @@
                 <w:webHidden/>
               </w:rPr>
               <w:t>2</w:t>
+            </w:r>
+            <w:r>
+              <w:rPr>
+                <w:noProof/>
+                <w:webHidden/>
+              </w:rPr>
+              <w:fldChar w:fldCharType="end"/>
+            </w:r>
+          </w:hyperlink>
+        </w:p>
+        <w:p>
+          <w:pPr>
+            <w:pStyle w:val="TDC2"/>
+            <w:tabs>
+              <w:tab w:val="right" w:leader="dot" w:pos="10194"/>
+            </w:tabs>
+            <w:rPr>
+              <w:rFonts w:asciiTheme="minorHAnsi" w:eastAsiaTheme="minorEastAsia" w:hAnsiTheme="minorHAnsi" w:cstheme="minorBidi"/>
+              <w:noProof/>
+              <w:lang w:eastAsia="es-ES"/>
+            </w:rPr>
+          </w:pPr>
+          <w:hyperlink w:anchor="_Toc510021782" w:history="1">
+            <w:r>
+              <w:rPr>
+                <w:rStyle w:val="Hipervnculo"/>
+                <w:noProof/>
+              </w:rPr>
+              <w:t>Creando la clase director:</w:t>
+            </w:r>
+            <w:r>
+              <w:rPr>
+                <w:noProof/>
+                <w:webHidden/>
+              </w:rPr>
+              <w:tab/>
+            </w:r>
+            <w:r>
+              <w:rPr>
+                <w:noProof/>
+                <w:webHidden/>
+              </w:rPr>
+              <w:fldChar w:fldCharType="begin"/>
+            </w:r>
+            <w:r>
+              <w:rPr>
+                <w:noProof/>
+                <w:webHidden/>
+              </w:rPr>
+              <w:instrText xml:space="preserve"> PAGEREF _Toc510021782 \h </w:instrText>
+            </w:r>
+            <w:r>
+              <w:rPr>
+                <w:noProof/>
+                <w:webHidden/>
+              </w:rPr>
+            </w:r>
+            <w:r>
+              <w:rPr>
+                <w:noProof/>
+                <w:webHidden/>
+              </w:rPr>
+              <w:fldChar w:fldCharType="separate"/>
+            </w:r>
+            <w:r>
+              <w:rPr>
+                <w:noProof/>
+                <w:webHidden/>
+              </w:rPr>
+              <w:t>2</w:t>
+            </w:r>
+            <w:r>
+              <w:rPr>
+                <w:noProof/>
+                <w:webHidden/>
+              </w:rPr>
+              <w:fldChar w:fldCharType="end"/>
+            </w:r>
+          </w:hyperlink>
+        </w:p>
+        <w:p>
+          <w:pPr>
+            <w:pStyle w:val="TDC2"/>
+            <w:tabs>
+              <w:tab w:val="right" w:leader="dot" w:pos="10194"/>
+            </w:tabs>
+            <w:rPr>
+              <w:rFonts w:asciiTheme="minorHAnsi" w:eastAsiaTheme="minorEastAsia" w:hAnsiTheme="minorHAnsi" w:cstheme="minorBidi"/>
+              <w:noProof/>
+              <w:lang w:eastAsia="es-ES"/>
+            </w:rPr>
+          </w:pPr>
+          <w:hyperlink w:anchor="_Toc510021783" w:history="1">
+            <w:r>
+              <w:rPr>
+                <w:rStyle w:val="Hipervnculo"/>
+                <w:noProof/>
+              </w:rPr>
+              <w:t>Creando la clase película</w:t>
+            </w:r>
+            <w:r>
+              <w:rPr>
+                <w:noProof/>
+                <w:webHidden/>
+              </w:rPr>
+              <w:tab/>
+            </w:r>
+            <w:r>
+              <w:rPr>
+                <w:noProof/>
+                <w:webHidden/>
+              </w:rPr>
+              <w:fldChar w:fldCharType="begin"/>
+            </w:r>
+            <w:r>
+              <w:rPr>
+                <w:noProof/>
+                <w:webHidden/>
+              </w:rPr>
+              <w:instrText xml:space="preserve"> PAGEREF _Toc510021783 \h </w:instrText>
+            </w:r>
+            <w:r>
+              <w:rPr>
+                <w:noProof/>
+                <w:webHidden/>
+              </w:rPr>
+            </w:r>
+            <w:r>
+              <w:rPr>
+                <w:noProof/>
+                <w:webHidden/>
+              </w:rPr>
+              <w:fldChar w:fldCharType="separate"/>
+            </w:r>
+            <w:r>
+              <w:rPr>
+                <w:noProof/>
+                <w:webHidden/>
+              </w:rPr>
+              <w:t>2</w:t>
+            </w:r>
+            <w:r>
+              <w:rPr>
+                <w:noProof/>
+                <w:webHidden/>
+              </w:rPr>
+              <w:fldChar w:fldCharType="end"/>
+            </w:r>
+          </w:hyperlink>
+        </w:p>
+        <w:p>
+          <w:pPr>
+            <w:pStyle w:val="TDC2"/>
+            <w:tabs>
+              <w:tab w:val="right" w:leader="dot" w:pos="10194"/>
+            </w:tabs>
+            <w:rPr>
+              <w:rFonts w:asciiTheme="minorHAnsi" w:eastAsiaTheme="minorEastAsia" w:hAnsiTheme="minorHAnsi" w:cstheme="minorBidi"/>
+              <w:noProof/>
+              <w:lang w:eastAsia="es-ES"/>
+            </w:rPr>
+          </w:pPr>
+          <w:hyperlink w:anchor="_Toc510021784" w:history="1">
+            <w:r>
+              <w:rPr>
+                <w:rStyle w:val="Hipervnculo"/>
+                <w:noProof/>
+              </w:rPr>
+              <w:t>Creando los objetos directores y objetos</w:t>
+            </w:r>
+            <w:r>
+              <w:rPr>
+                <w:noProof/>
+                <w:webHidden/>
+              </w:rPr>
+              <w:tab/>
+            </w:r>
+            <w:r>
+              <w:rPr>
+                <w:noProof/>
+                <w:webHidden/>
+              </w:rPr>
+              <w:fldChar w:fldCharType="begin"/>
+            </w:r>
+            <w:r>
+              <w:rPr>
+                <w:noProof/>
+                <w:webHidden/>
+              </w:rPr>
+              <w:instrText xml:space="preserve"> PAGEREF _Toc510021784 \h </w:instrText>
+            </w:r>
+            <w:r>
+              <w:rPr>
+                <w:noProof/>
+                <w:webHidden/>
+              </w:rPr>
+            </w:r>
+            <w:r>
+              <w:rPr>
+                <w:noProof/>
+                <w:webHidden/>
+              </w:rPr>
+              <w:fldChar w:fldCharType="separate"/>
+            </w:r>
+            <w:r>
+              <w:rPr>
+                <w:noProof/>
+                <w:webHidden/>
+              </w:rPr>
+              <w:t>4</w:t>
+            </w:r>
+            <w:r>
+              <w:rPr>
+                <w:noProof/>
+                <w:webHidden/>
+              </w:rPr>
+              <w:fldChar w:fldCharType="end"/>
+            </w:r>
+          </w:hyperlink>
+        </w:p>
+        <w:p>
+          <w:pPr>
+            <w:pStyle w:val="TDC2"/>
+            <w:tabs>
+              <w:tab w:val="right" w:leader="dot" w:pos="10194"/>
+            </w:tabs>
+            <w:rPr>
+              <w:rFonts w:asciiTheme="minorHAnsi" w:eastAsiaTheme="minorEastAsia" w:hAnsiTheme="minorHAnsi" w:cstheme="minorBidi"/>
+              <w:noProof/>
+              <w:lang w:eastAsia="es-ES"/>
+            </w:rPr>
+          </w:pPr>
+          <w:hyperlink w:anchor="_Toc510021785" w:history="1">
+            <w:r>
+              <w:rPr>
+                <w:rStyle w:val="Hipervnculo"/>
+                <w:noProof/>
+              </w:rPr>
+              <w:t>Almacenando las películas</w:t>
+            </w:r>
+            <w:r>
+              <w:rPr>
+                <w:noProof/>
+                <w:webHidden/>
+              </w:rPr>
+              <w:tab/>
+            </w:r>
+            <w:r>
+              <w:rPr>
+                <w:noProof/>
+                <w:webHidden/>
+              </w:rPr>
+              <w:fldChar w:fldCharType="begin"/>
+            </w:r>
+            <w:r>
+              <w:rPr>
+                <w:noProof/>
+                <w:webHidden/>
+              </w:rPr>
+              <w:instrText xml:space="preserve"> PAGEREF _Toc510021785 \h </w:instrText>
+            </w:r>
+            <w:r>
+              <w:rPr>
+                <w:noProof/>
+                <w:webHidden/>
+              </w:rPr>
+            </w:r>
+            <w:r>
+              <w:rPr>
+                <w:noProof/>
+                <w:webHidden/>
+              </w:rPr>
+              <w:fldChar w:fldCharType="separate"/>
+            </w:r>
+            <w:r>
+              <w:rPr>
+                <w:noProof/>
+                <w:webHidden/>
+              </w:rPr>
+              <w:t>4</w:t>
+            </w:r>
+            <w:r>
+              <w:rPr>
+                <w:noProof/>
+                <w:webHidden/>
+              </w:rPr>
+              <w:fldChar w:fldCharType="end"/>
+            </w:r>
+          </w:hyperlink>
+        </w:p>
+        <w:p>
+          <w:pPr>
+            <w:pStyle w:val="TDC2"/>
+            <w:tabs>
+              <w:tab w:val="right" w:leader="dot" w:pos="10194"/>
+            </w:tabs>
+            <w:rPr>
+              <w:rFonts w:asciiTheme="minorHAnsi" w:eastAsiaTheme="minorEastAsia" w:hAnsiTheme="minorHAnsi" w:cstheme="minorBidi"/>
+              <w:noProof/>
+              <w:lang w:eastAsia="es-ES"/>
+            </w:rPr>
+          </w:pPr>
+          <w:hyperlink w:anchor="_Toc510021786" w:history="1">
+            <w:r>
+              <w:rPr>
+                <w:rStyle w:val="Hipervnculo"/>
+                <w:noProof/>
+              </w:rPr>
+              <w:t>Método Main inicial de pruebas</w:t>
+            </w:r>
+            <w:r>
+              <w:rPr>
+                <w:noProof/>
+                <w:webHidden/>
+              </w:rPr>
+              <w:tab/>
+            </w:r>
+            <w:r>
+              <w:rPr>
+                <w:noProof/>
+                <w:webHidden/>
+              </w:rPr>
+              <w:fldChar w:fldCharType="begin"/>
+            </w:r>
+            <w:r>
+              <w:rPr>
+                <w:noProof/>
+                <w:webHidden/>
+              </w:rPr>
+              <w:instrText xml:space="preserve"> PAGEREF _Toc510021786 \h </w:instrText>
+            </w:r>
+            <w:r>
+              <w:rPr>
+                <w:noProof/>
+                <w:webHidden/>
+              </w:rPr>
+            </w:r>
+            <w:r>
+              <w:rPr>
+                <w:noProof/>
+                <w:webHidden/>
+              </w:rPr>
+              <w:fldChar w:fldCharType="separate"/>
+            </w:r>
+            <w:r>
+              <w:rPr>
+                <w:noProof/>
+                <w:webHidden/>
+              </w:rPr>
+              <w:t>4</w:t>
+            </w:r>
+            <w:r>
+              <w:rPr>
+                <w:noProof/>
+                <w:webHidden/>
+              </w:rPr>
+              <w:fldChar w:fldCharType="end"/>
+            </w:r>
+          </w:hyperlink>
+        </w:p>
+        <w:p>
+          <w:pPr>
+            <w:pStyle w:val="TDC2"/>
+            <w:tabs>
+              <w:tab w:val="right" w:leader="dot" w:pos="10194"/>
+            </w:tabs>
+            <w:rPr>
+              <w:rFonts w:asciiTheme="minorHAnsi" w:eastAsiaTheme="minorEastAsia" w:hAnsiTheme="minorHAnsi" w:cstheme="minorBidi"/>
+              <w:noProof/>
+              <w:lang w:eastAsia="es-ES"/>
+            </w:rPr>
+          </w:pPr>
+          <w:hyperlink w:anchor="_Toc510021787" w:history="1">
+            <w:r>
+              <w:rPr>
+                <w:rStyle w:val="Hipervnculo"/>
+                <w:noProof/>
+              </w:rPr>
+              <w:t>Comprobando que funciona (1)</w:t>
+            </w:r>
+            <w:r>
+              <w:rPr>
+                <w:noProof/>
+                <w:webHidden/>
+              </w:rPr>
+              <w:tab/>
+            </w:r>
+            <w:r>
+              <w:rPr>
+                <w:noProof/>
+                <w:webHidden/>
+              </w:rPr>
+              <w:fldChar w:fldCharType="begin"/>
+            </w:r>
+            <w:r>
+              <w:rPr>
+                <w:noProof/>
+                <w:webHidden/>
+              </w:rPr>
+              <w:instrText xml:space="preserve"> PAGEREF _Toc510021787 \h </w:instrText>
+            </w:r>
+            <w:r>
+              <w:rPr>
+                <w:noProof/>
+                <w:webHidden/>
+              </w:rPr>
+            </w:r>
+            <w:r>
+              <w:rPr>
+                <w:noProof/>
+                <w:webHidden/>
+              </w:rPr>
+              <w:fldChar w:fldCharType="separate"/>
+            </w:r>
+            <w:r>
+              <w:rPr>
+                <w:noProof/>
+                <w:webHidden/>
+              </w:rPr>
+              <w:t>5</w:t>
+            </w:r>
+            <w:r>
+              <w:rPr>
+                <w:noProof/>
+                <w:webHidden/>
+              </w:rPr>
+              <w:fldChar w:fldCharType="end"/>
+            </w:r>
+          </w:hyperlink>
+        </w:p>
+        <w:p>
+          <w:pPr>
+            <w:pStyle w:val="TDC2"/>
+            <w:tabs>
+              <w:tab w:val="right" w:leader="dot" w:pos="10194"/>
+            </w:tabs>
+            <w:rPr>
+              <w:rFonts w:asciiTheme="minorHAnsi" w:eastAsiaTheme="minorEastAsia" w:hAnsiTheme="minorHAnsi" w:cstheme="minorBidi"/>
+              <w:noProof/>
+              <w:lang w:eastAsia="es-ES"/>
+            </w:rPr>
+          </w:pPr>
+          <w:hyperlink w:anchor="_Toc510021788" w:history="1">
+            <w:r>
+              <w:rPr>
+                <w:rStyle w:val="Hipervnculo"/>
+                <w:noProof/>
+              </w:rPr>
+              <w:t>Comprobando que funciona (2)</w:t>
+            </w:r>
+            <w:r>
+              <w:rPr>
+                <w:noProof/>
+                <w:webHidden/>
+              </w:rPr>
+              <w:tab/>
+            </w:r>
+            <w:r>
+              <w:rPr>
+                <w:noProof/>
+                <w:webHidden/>
+              </w:rPr>
+              <w:fldChar w:fldCharType="begin"/>
+            </w:r>
+            <w:r>
+              <w:rPr>
+                <w:noProof/>
+                <w:webHidden/>
+              </w:rPr>
+              <w:instrText xml:space="preserve"> PAGEREF _Toc510021788 \h </w:instrText>
+            </w:r>
+            <w:r>
+              <w:rPr>
+                <w:noProof/>
+                <w:webHidden/>
+              </w:rPr>
+            </w:r>
+            <w:r>
+              <w:rPr>
+                <w:noProof/>
+                <w:webHidden/>
+              </w:rPr>
+              <w:fldChar w:fldCharType="separate"/>
+            </w:r>
+            <w:r>
+              <w:rPr>
+                <w:noProof/>
+                <w:webHidden/>
+              </w:rPr>
+              <w:t>6</w:t>
+            </w:r>
+            <w:r>
+              <w:rPr>
+                <w:noProof/>
+                <w:webHidden/>
+              </w:rPr>
+              <w:fldChar w:fldCharType="end"/>
+            </w:r>
+          </w:hyperlink>
+        </w:p>
+        <w:p>
+          <w:pPr>
+            <w:pStyle w:val="TDC1"/>
+            <w:tabs>
+              <w:tab w:val="right" w:leader="dot" w:pos="10194"/>
+            </w:tabs>
+            <w:rPr>
+              <w:rFonts w:asciiTheme="minorHAnsi" w:eastAsiaTheme="minorEastAsia" w:hAnsiTheme="minorHAnsi" w:cstheme="minorBidi"/>
+              <w:noProof/>
+              <w:lang w:eastAsia="es-ES"/>
+            </w:rPr>
+          </w:pPr>
+          <w:hyperlink w:anchor="_Toc510021789" w:history="1">
+            <w:r>
+              <w:rPr>
+                <w:rStyle w:val="Hipervnculo"/>
+                <w:noProof/>
+              </w:rPr>
+              <w:t>Ejercicio 2</w:t>
+            </w:r>
+            <w:r>
+              <w:rPr>
+                <w:noProof/>
+                <w:webHidden/>
+              </w:rPr>
+              <w:tab/>
+            </w:r>
+            <w:r>
+              <w:rPr>
+                <w:noProof/>
+                <w:webHidden/>
+              </w:rPr>
+              <w:fldChar w:fldCharType="begin"/>
+            </w:r>
+            <w:r>
+              <w:rPr>
+                <w:noProof/>
+                <w:webHidden/>
+              </w:rPr>
+              <w:instrText xml:space="preserve"> PAGEREF _Toc510021789 \h </w:instrText>
+            </w:r>
+            <w:r>
+              <w:rPr>
+                <w:noProof/>
+                <w:webHidden/>
+              </w:rPr>
+            </w:r>
+            <w:r>
+              <w:rPr>
+                <w:noProof/>
+                <w:webHidden/>
+              </w:rPr>
+              <w:fldChar w:fldCharType="separate"/>
+            </w:r>
+            <w:r>
+              <w:rPr>
+                <w:noProof/>
+                <w:webHidden/>
+              </w:rPr>
+              <w:t>7</w:t>
+            </w:r>
+            <w:r>
+              <w:rPr>
+                <w:noProof/>
+                <w:webHidden/>
+              </w:rPr>
+              <w:fldChar w:fldCharType="end"/>
+            </w:r>
+          </w:hyperlink>
+        </w:p>
+        <w:p>
+          <w:pPr>
+            <w:pStyle w:val="TDC2"/>
+            <w:tabs>
+              <w:tab w:val="right" w:leader="dot" w:pos="10194"/>
+            </w:tabs>
+            <w:rPr>
+              <w:rFonts w:asciiTheme="minorHAnsi" w:eastAsiaTheme="minorEastAsia" w:hAnsiTheme="minorHAnsi" w:cstheme="minorBidi"/>
+              <w:noProof/>
+              <w:lang w:eastAsia="es-ES"/>
+            </w:rPr>
+          </w:pPr>
+          <w:hyperlink w:anchor="_Toc510021790" w:history="1">
+            <w:r>
+              <w:rPr>
+                <w:rStyle w:val="Hipervnculo"/>
+                <w:noProof/>
+              </w:rPr>
+              <w:t>Introduciendo la contraseña</w:t>
+            </w:r>
+            <w:r>
+              <w:rPr>
+                <w:noProof/>
+                <w:webHidden/>
+              </w:rPr>
+              <w:tab/>
+            </w:r>
+            <w:r>
+              <w:rPr>
+                <w:noProof/>
+                <w:webHidden/>
+              </w:rPr>
+              <w:fldChar w:fldCharType="begin"/>
+            </w:r>
+            <w:r>
+              <w:rPr>
+                <w:noProof/>
+                <w:webHidden/>
+              </w:rPr>
+              <w:instrText xml:space="preserve"> PAGEREF _Toc510021790 \h </w:instrText>
+            </w:r>
+            <w:r>
+              <w:rPr>
+                <w:noProof/>
+                <w:webHidden/>
+              </w:rPr>
+            </w:r>
+            <w:r>
+              <w:rPr>
+                <w:noProof/>
+                <w:webHidden/>
+              </w:rPr>
+              <w:fldChar w:fldCharType="separate"/>
+            </w:r>
+            <w:r>
+              <w:rPr>
+                <w:noProof/>
+                <w:webHidden/>
+              </w:rPr>
+              <w:t>7</w:t>
+            </w:r>
+            <w:r>
+              <w:rPr>
+                <w:noProof/>
+                <w:webHidden/>
+              </w:rPr>
+              <w:fldChar w:fldCharType="end"/>
+            </w:r>
+          </w:hyperlink>
+        </w:p>
+        <w:p>
+          <w:pPr>
+            <w:pStyle w:val="TDC2"/>
+            <w:tabs>
+              <w:tab w:val="right" w:leader="dot" w:pos="10194"/>
+            </w:tabs>
+            <w:rPr>
+              <w:rFonts w:asciiTheme="minorHAnsi" w:eastAsiaTheme="minorEastAsia" w:hAnsiTheme="minorHAnsi" w:cstheme="minorBidi"/>
+              <w:noProof/>
+              <w:lang w:eastAsia="es-ES"/>
+            </w:rPr>
+          </w:pPr>
+          <w:hyperlink w:anchor="_Toc510021791" w:history="1">
+            <w:r>
+              <w:rPr>
+                <w:rStyle w:val="Hipervnculo"/>
+                <w:noProof/>
+              </w:rPr>
+              <w:t>Borrando todos los datos</w:t>
+            </w:r>
+            <w:r>
+              <w:rPr>
+                <w:noProof/>
+                <w:webHidden/>
+              </w:rPr>
+              <w:tab/>
+            </w:r>
+            <w:r>
+              <w:rPr>
+                <w:noProof/>
+                <w:webHidden/>
+              </w:rPr>
+              <w:fldChar w:fldCharType="begin"/>
+            </w:r>
+            <w:r>
+              <w:rPr>
+                <w:noProof/>
+                <w:webHidden/>
+              </w:rPr>
+              <w:instrText xml:space="preserve"> PAGEREF _Toc510021791 \h </w:instrText>
+            </w:r>
+            <w:r>
+              <w:rPr>
+                <w:noProof/>
+                <w:webHidden/>
+              </w:rPr>
+            </w:r>
+            <w:r>
+              <w:rPr>
+                <w:noProof/>
+                <w:webHidden/>
+              </w:rPr>
+              <w:fldChar w:fldCharType="separate"/>
+            </w:r>
+            <w:r>
+              <w:rPr>
+                <w:noProof/>
+                <w:webHidden/>
+              </w:rPr>
+              <w:t>7</w:t>
+            </w:r>
+            <w:r>
+              <w:rPr>
+                <w:noProof/>
+                <w:webHidden/>
+              </w:rPr>
+              <w:fldChar w:fldCharType="end"/>
+            </w:r>
+          </w:hyperlink>
+        </w:p>
+        <w:p>
+          <w:pPr>
+            <w:pStyle w:val="TDC2"/>
+            <w:tabs>
+              <w:tab w:val="right" w:leader="dot" w:pos="10194"/>
+            </w:tabs>
+            <w:rPr>
+              <w:rFonts w:asciiTheme="minorHAnsi" w:eastAsiaTheme="minorEastAsia" w:hAnsiTheme="minorHAnsi" w:cstheme="minorBidi"/>
+              <w:noProof/>
+              <w:lang w:eastAsia="es-ES"/>
+            </w:rPr>
+          </w:pPr>
+          <w:hyperlink w:anchor="_Toc510021792" w:history="1">
+            <w:r>
+              <w:rPr>
+                <w:rStyle w:val="Hipervnculo"/>
+                <w:noProof/>
+              </w:rPr>
+              <w:t>Creando el tipo vivienda, dirección y la función publicidad</w:t>
+            </w:r>
+            <w:r>
+              <w:rPr>
+                <w:noProof/>
+                <w:webHidden/>
+              </w:rPr>
+              <w:tab/>
+            </w:r>
+            <w:r>
+              <w:rPr>
+                <w:noProof/>
+                <w:webHidden/>
+              </w:rPr>
+              <w:fldChar w:fldCharType="begin"/>
+            </w:r>
+            <w:r>
+              <w:rPr>
+                <w:noProof/>
+                <w:webHidden/>
+              </w:rPr>
+              <w:instrText xml:space="preserve"> PAGEREF _Toc510021792 \h </w:instrText>
+            </w:r>
+            <w:r>
+              <w:rPr>
+                <w:noProof/>
+                <w:webHidden/>
+              </w:rPr>
+            </w:r>
+            <w:r>
+              <w:rPr>
+                <w:noProof/>
+                <w:webHidden/>
+              </w:rPr>
+              <w:fldChar w:fldCharType="separate"/>
+            </w:r>
+            <w:r>
+              <w:rPr>
+                <w:noProof/>
+                <w:webHidden/>
+              </w:rPr>
+              <w:t>8</w:t>
+            </w:r>
+            <w:r>
+              <w:rPr>
+                <w:noProof/>
+                <w:webHidden/>
+              </w:rPr>
+              <w:fldChar w:fldCharType="end"/>
+            </w:r>
+          </w:hyperlink>
+        </w:p>
+        <w:p>
+          <w:pPr>
+            <w:pStyle w:val="TDC3"/>
+            <w:tabs>
+              <w:tab w:val="right" w:leader="dot" w:pos="10194"/>
+            </w:tabs>
+            <w:rPr>
+              <w:rFonts w:asciiTheme="minorHAnsi" w:eastAsiaTheme="minorEastAsia" w:hAnsiTheme="minorHAnsi" w:cstheme="minorBidi"/>
+              <w:noProof/>
+              <w:lang w:eastAsia="es-ES"/>
+            </w:rPr>
+          </w:pPr>
+          <w:hyperlink w:anchor="_Toc510021793" w:history="1">
+            <w:r>
+              <w:rPr>
+                <w:rStyle w:val="Hipervnculo"/>
+                <w:noProof/>
+              </w:rPr>
+              <w:t>Creando los tipos vivienda y dirección</w:t>
+            </w:r>
+            <w:r>
+              <w:rPr>
+                <w:noProof/>
+                <w:webHidden/>
+              </w:rPr>
+              <w:tab/>
+            </w:r>
+            <w:r>
+              <w:rPr>
+                <w:noProof/>
+                <w:webHidden/>
+              </w:rPr>
+              <w:fldChar w:fldCharType="begin"/>
+            </w:r>
+            <w:r>
+              <w:rPr>
+                <w:noProof/>
+                <w:webHidden/>
+              </w:rPr>
+              <w:instrText xml:space="preserve"> PAGEREF _Toc510021793 \h </w:instrText>
+            </w:r>
+            <w:r>
+              <w:rPr>
+                <w:noProof/>
+                <w:webHidden/>
+              </w:rPr>
+            </w:r>
+            <w:r>
+              <w:rPr>
+                <w:noProof/>
+                <w:webHidden/>
+              </w:rPr>
+              <w:fldChar w:fldCharType="separate"/>
+            </w:r>
+            <w:r>
+              <w:rPr>
+                <w:noProof/>
+                <w:webHidden/>
+              </w:rPr>
+              <w:t>8</w:t>
+            </w:r>
+            <w:r>
+              <w:rPr>
+                <w:noProof/>
+                <w:webHidden/>
+              </w:rPr>
+              <w:fldChar w:fldCharType="end"/>
+            </w:r>
+          </w:hyperlink>
+        </w:p>
+        <w:p>
+          <w:pPr>
+            <w:pStyle w:val="TDC3"/>
+            <w:tabs>
+              <w:tab w:val="right" w:leader="dot" w:pos="10194"/>
+            </w:tabs>
+            <w:rPr>
+              <w:rFonts w:asciiTheme="minorHAnsi" w:eastAsiaTheme="minorEastAsia" w:hAnsiTheme="minorHAnsi" w:cstheme="minorBidi"/>
+              <w:noProof/>
+              <w:lang w:eastAsia="es-ES"/>
+            </w:rPr>
+          </w:pPr>
+          <w:hyperlink w:anchor="_Toc510021794" w:history="1">
+            <w:r>
+              <w:rPr>
+                <w:rStyle w:val="Hipervnculo"/>
+                <w:noProof/>
+              </w:rPr>
+              <w:t>Creando la función publicidad</w:t>
+            </w:r>
+            <w:r>
+              <w:rPr>
+                <w:noProof/>
+                <w:webHidden/>
+              </w:rPr>
+              <w:tab/>
+            </w:r>
+            <w:r>
+              <w:rPr>
+                <w:noProof/>
+                <w:webHidden/>
+              </w:rPr>
+              <w:fldChar w:fldCharType="begin"/>
+            </w:r>
+            <w:r>
+              <w:rPr>
+                <w:noProof/>
+                <w:webHidden/>
+              </w:rPr>
+              <w:instrText xml:space="preserve"> PAGEREF _Toc510021794 \h </w:instrText>
+            </w:r>
+            <w:r>
+              <w:rPr>
+                <w:noProof/>
+                <w:webHidden/>
+              </w:rPr>
+            </w:r>
+            <w:r>
+              <w:rPr>
+                <w:noProof/>
+                <w:webHidden/>
+              </w:rPr>
+              <w:fldChar w:fldCharType="separate"/>
+            </w:r>
+            <w:r>
+              <w:rPr>
+                <w:noProof/>
+                <w:webHidden/>
+              </w:rPr>
+              <w:t>8</w:t>
+            </w:r>
+            <w:r>
+              <w:rPr>
+                <w:noProof/>
+                <w:webHidden/>
+              </w:rPr>
+              <w:fldChar w:fldCharType="end"/>
+            </w:r>
+          </w:hyperlink>
+        </w:p>
+        <w:p>
+          <w:pPr>
+            <w:pStyle w:val="TDC2"/>
+            <w:tabs>
+              <w:tab w:val="right" w:leader="dot" w:pos="10194"/>
+            </w:tabs>
+            <w:rPr>
+              <w:rFonts w:asciiTheme="minorHAnsi" w:eastAsiaTheme="minorEastAsia" w:hAnsiTheme="minorHAnsi" w:cstheme="minorBidi"/>
+              <w:noProof/>
+              <w:lang w:eastAsia="es-ES"/>
+            </w:rPr>
+          </w:pPr>
+          <w:hyperlink w:anchor="_Toc510021795" w:history="1">
+            <w:r>
+              <w:rPr>
+                <w:rStyle w:val="Hipervnculo"/>
+                <w:noProof/>
+              </w:rPr>
+              <w:t>Creando la tabla viviendas_alquiler y sus consultas</w:t>
+            </w:r>
+            <w:r>
+              <w:rPr>
+                <w:noProof/>
+                <w:webHidden/>
+              </w:rPr>
+              <w:tab/>
+            </w:r>
+            <w:r>
+              <w:rPr>
+                <w:noProof/>
+                <w:webHidden/>
+              </w:rPr>
+              <w:fldChar w:fldCharType="begin"/>
+            </w:r>
+            <w:r>
+              <w:rPr>
+                <w:noProof/>
+                <w:webHidden/>
+              </w:rPr>
+              <w:instrText xml:space="preserve"> PAGEREF _Toc510021795 \h </w:instrText>
+            </w:r>
+            <w:r>
+              <w:rPr>
+                <w:noProof/>
+                <w:webHidden/>
+              </w:rPr>
+            </w:r>
+            <w:r>
+              <w:rPr>
+                <w:noProof/>
+                <w:webHidden/>
+              </w:rPr>
+              <w:fldChar w:fldCharType="separate"/>
+            </w:r>
+            <w:r>
+              <w:rPr>
+                <w:noProof/>
+                <w:webHidden/>
+              </w:rPr>
+              <w:t>8</w:t>
+            </w:r>
+            <w:r>
+              <w:rPr>
+                <w:noProof/>
+                <w:webHidden/>
+              </w:rPr>
+              <w:fldChar w:fldCharType="end"/>
+            </w:r>
+          </w:hyperlink>
+        </w:p>
+        <w:p>
+          <w:pPr>
+            <w:pStyle w:val="TDC3"/>
+            <w:tabs>
+              <w:tab w:val="right" w:leader="dot" w:pos="10194"/>
+            </w:tabs>
+            <w:rPr>
+              <w:rFonts w:asciiTheme="minorHAnsi" w:eastAsiaTheme="minorEastAsia" w:hAnsiTheme="minorHAnsi" w:cstheme="minorBidi"/>
+              <w:noProof/>
+              <w:lang w:eastAsia="es-ES"/>
+            </w:rPr>
+          </w:pPr>
+          <w:hyperlink w:anchor="_Toc510021796" w:history="1">
+            <w:r>
+              <w:rPr>
+                <w:rStyle w:val="Hipervnculo"/>
+                <w:noProof/>
+              </w:rPr>
+              <w:t>Creando la tabla viviendas_alquiler</w:t>
+            </w:r>
+            <w:r>
+              <w:rPr>
+                <w:noProof/>
+                <w:webHidden/>
+              </w:rPr>
+              <w:tab/>
+            </w:r>
+            <w:r>
+              <w:rPr>
+                <w:noProof/>
+                <w:webHidden/>
+              </w:rPr>
+              <w:fldChar w:fldCharType="begin"/>
+            </w:r>
+            <w:r>
+              <w:rPr>
+                <w:noProof/>
+                <w:webHidden/>
+              </w:rPr>
+              <w:instrText xml:space="preserve"> PAGEREF _Toc510021796 \h </w:instrText>
+            </w:r>
+            <w:r>
+              <w:rPr>
+                <w:noProof/>
+                <w:webHidden/>
+              </w:rPr>
+            </w:r>
+            <w:r>
+              <w:rPr>
+                <w:noProof/>
+                <w:webHidden/>
+              </w:rPr>
+              <w:fldChar w:fldCharType="separate"/>
+            </w:r>
+            <w:r>
+              <w:rPr>
+                <w:noProof/>
+                <w:webHidden/>
+              </w:rPr>
+              <w:t>8</w:t>
+            </w:r>
+            <w:r>
+              <w:rPr>
+                <w:noProof/>
+                <w:webHidden/>
+              </w:rPr>
+              <w:fldChar w:fldCharType="end"/>
+            </w:r>
+          </w:hyperlink>
+        </w:p>
+        <w:p>
+          <w:pPr>
+            <w:pStyle w:val="TDC3"/>
+            <w:tabs>
+              <w:tab w:val="right" w:leader="dot" w:pos="10194"/>
+            </w:tabs>
+            <w:rPr>
+              <w:rFonts w:asciiTheme="minorHAnsi" w:eastAsiaTheme="minorEastAsia" w:hAnsiTheme="minorHAnsi" w:cstheme="minorBidi"/>
+              <w:noProof/>
+              <w:lang w:eastAsia="es-ES"/>
+            </w:rPr>
+          </w:pPr>
+          <w:hyperlink w:anchor="_Toc510021797" w:history="1">
+            <w:r>
+              <w:rPr>
+                <w:rStyle w:val="Hipervnculo"/>
+                <w:noProof/>
+              </w:rPr>
+              <w:t>Insertando registros de ejemplo</w:t>
+            </w:r>
+            <w:r>
+              <w:rPr>
+                <w:noProof/>
+                <w:webHidden/>
+              </w:rPr>
+              <w:tab/>
+            </w:r>
+            <w:r>
+              <w:rPr>
+                <w:noProof/>
+                <w:webHidden/>
+              </w:rPr>
+              <w:fldChar w:fldCharType="begin"/>
+            </w:r>
+            <w:r>
+              <w:rPr>
+                <w:noProof/>
+                <w:webHidden/>
+              </w:rPr>
+              <w:instrText xml:space="preserve"> PAGEREF _Toc510021797 \h </w:instrText>
+            </w:r>
+            <w:r>
+              <w:rPr>
+                <w:noProof/>
+                <w:webHidden/>
+              </w:rPr>
+            </w:r>
+            <w:r>
+              <w:rPr>
+                <w:noProof/>
+                <w:webHidden/>
+              </w:rPr>
+              <w:fldChar w:fldCharType="separate"/>
+            </w:r>
+            <w:r>
+              <w:rPr>
+                <w:noProof/>
+                <w:webHidden/>
+              </w:rPr>
+              <w:t>9</w:t>
+            </w:r>
+            <w:r>
+              <w:rPr>
+                <w:noProof/>
+                <w:webHidden/>
+              </w:rPr>
+              <w:fldChar w:fldCharType="end"/>
+            </w:r>
+          </w:hyperlink>
+        </w:p>
+        <w:p>
+          <w:pPr>
+            <w:pStyle w:val="TDC3"/>
+            <w:tabs>
+              <w:tab w:val="right" w:leader="dot" w:pos="10194"/>
+            </w:tabs>
+            <w:rPr>
+              <w:rFonts w:asciiTheme="minorHAnsi" w:eastAsiaTheme="minorEastAsia" w:hAnsiTheme="minorHAnsi" w:cstheme="minorBidi"/>
+              <w:noProof/>
+              <w:lang w:eastAsia="es-ES"/>
+            </w:rPr>
+          </w:pPr>
+          <w:hyperlink w:anchor="_Toc510021798" w:history="1">
+            <w:r>
+              <w:rPr>
+                <w:rStyle w:val="Hipervnculo"/>
+                <w:noProof/>
+              </w:rPr>
+              <w:t>Consulta de todas las ciudades diferentes existentes en la BD</w:t>
+            </w:r>
+            <w:r>
+              <w:rPr>
+                <w:noProof/>
+                <w:webHidden/>
+              </w:rPr>
+              <w:tab/>
+            </w:r>
+            <w:r>
+              <w:rPr>
+                <w:noProof/>
+                <w:webHidden/>
+              </w:rPr>
+              <w:fldChar w:fldCharType="begin"/>
+            </w:r>
+            <w:r>
+              <w:rPr>
+                <w:noProof/>
+                <w:webHidden/>
+              </w:rPr>
+              <w:instrText xml:space="preserve"> PAGEREF _Toc510021798 \h </w:instrText>
+            </w:r>
+            <w:r>
+              <w:rPr>
+                <w:noProof/>
+                <w:webHidden/>
+              </w:rPr>
+            </w:r>
+            <w:r>
+              <w:rPr>
+                <w:noProof/>
+                <w:webHidden/>
+              </w:rPr>
+              <w:fldChar w:fldCharType="separate"/>
+            </w:r>
+            <w:r>
+              <w:rPr>
+                <w:noProof/>
+                <w:webHidden/>
+              </w:rPr>
+              <w:t>9</w:t>
+            </w:r>
+            <w:r>
+              <w:rPr>
+                <w:noProof/>
+                <w:webHidden/>
+              </w:rPr>
+              <w:fldChar w:fldCharType="end"/>
+            </w:r>
+          </w:hyperlink>
+        </w:p>
+        <w:p>
+          <w:pPr>
+            <w:pStyle w:val="TDC3"/>
+            <w:tabs>
+              <w:tab w:val="right" w:leader="dot" w:pos="10194"/>
+            </w:tabs>
+            <w:rPr>
+              <w:rFonts w:asciiTheme="minorHAnsi" w:eastAsiaTheme="minorEastAsia" w:hAnsiTheme="minorHAnsi" w:cstheme="minorBidi"/>
+              <w:noProof/>
+              <w:lang w:eastAsia="es-ES"/>
+            </w:rPr>
+          </w:pPr>
+          <w:hyperlink w:anchor="_Toc510021799" w:history="1">
+            <w:r>
+              <w:rPr>
+                <w:rStyle w:val="Hipervnculo"/>
+                <w:noProof/>
+              </w:rPr>
+              <w:t>Consulta de todas las viviendas dadas por una ciudad</w:t>
+            </w:r>
+            <w:r>
+              <w:rPr>
+                <w:noProof/>
+                <w:webHidden/>
+              </w:rPr>
+              <w:tab/>
+            </w:r>
+            <w:r>
+              <w:rPr>
+                <w:noProof/>
+                <w:webHidden/>
+              </w:rPr>
+              <w:fldChar w:fldCharType="begin"/>
+            </w:r>
+            <w:r>
+              <w:rPr>
+                <w:noProof/>
+                <w:webHidden/>
+              </w:rPr>
+              <w:instrText xml:space="preserve"> PAGEREF _Toc510021799 \h </w:instrText>
+            </w:r>
+            <w:r>
+              <w:rPr>
+                <w:noProof/>
+                <w:webHidden/>
+              </w:rPr>
+            </w:r>
+            <w:r>
+              <w:rPr>
+                <w:noProof/>
+                <w:webHidden/>
+              </w:rPr>
+              <w:fldChar w:fldCharType="separate"/>
+            </w:r>
+            <w:r>
+              <w:rPr>
+                <w:noProof/>
+                <w:webHidden/>
+              </w:rPr>
+              <w:t>9</w:t>
+            </w:r>
+            <w:r>
+              <w:rPr>
+                <w:noProof/>
+                <w:webHidden/>
+              </w:rPr>
+              <w:fldChar w:fldCharType="end"/>
+            </w:r>
+          </w:hyperlink>
+        </w:p>
+        <w:p>
+          <w:pPr>
+            <w:pStyle w:val="TDC3"/>
+            <w:tabs>
+              <w:tab w:val="right" w:leader="dot" w:pos="10194"/>
+            </w:tabs>
+            <w:rPr>
+              <w:rFonts w:asciiTheme="minorHAnsi" w:eastAsiaTheme="minorEastAsia" w:hAnsiTheme="minorHAnsi" w:cstheme="minorBidi"/>
+              <w:noProof/>
+              <w:lang w:eastAsia="es-ES"/>
+            </w:rPr>
+          </w:pPr>
+          <w:hyperlink w:anchor="_Toc510021800" w:history="1">
+            <w:r>
+              <w:rPr>
+                <w:rStyle w:val="Hipervnculo"/>
+                <w:noProof/>
+              </w:rPr>
+              <w:t>Devolviendo el valor publicidad de una vivienda dada</w:t>
+            </w:r>
+            <w:r>
+              <w:rPr>
+                <w:noProof/>
+                <w:webHidden/>
+              </w:rPr>
+              <w:tab/>
+            </w:r>
+            <w:r>
+              <w:rPr>
+                <w:noProof/>
+                <w:webHidden/>
+              </w:rPr>
+              <w:fldChar w:fldCharType="begin"/>
+            </w:r>
+            <w:r>
+              <w:rPr>
+                <w:noProof/>
+                <w:webHidden/>
+              </w:rPr>
+              <w:instrText xml:space="preserve"> PAGEREF _Toc510021800 \h </w:instrText>
+            </w:r>
+            <w:r>
+              <w:rPr>
+                <w:noProof/>
+                <w:webHidden/>
+              </w:rPr>
+            </w:r>
+            <w:r>
+              <w:rPr>
+                <w:noProof/>
+                <w:webHidden/>
+              </w:rPr>
+              <w:fldChar w:fldCharType="separate"/>
+            </w:r>
+            <w:r>
+              <w:rPr>
+                <w:noProof/>
+                <w:webHidden/>
+              </w:rPr>
+              <w:t>9</w:t>
+            </w:r>
+            <w:r>
+              <w:rPr>
+                <w:noProof/>
+                <w:webHidden/>
+              </w:rPr>
+              <w:fldChar w:fldCharType="end"/>
+            </w:r>
+          </w:hyperlink>
+        </w:p>
+        <w:p>
+          <w:pPr>
+            <w:pStyle w:val="TDC2"/>
+            <w:tabs>
+              <w:tab w:val="right" w:leader="dot" w:pos="10194"/>
+            </w:tabs>
+            <w:rPr>
+              <w:rFonts w:asciiTheme="minorHAnsi" w:eastAsiaTheme="minorEastAsia" w:hAnsiTheme="minorHAnsi" w:cstheme="minorBidi"/>
+              <w:noProof/>
+              <w:lang w:eastAsia="es-ES"/>
+            </w:rPr>
+          </w:pPr>
+          <w:hyperlink w:anchor="_Toc510021801" w:history="1">
+            <w:r>
+              <w:rPr>
+                <w:rStyle w:val="Hipervnculo"/>
+                <w:noProof/>
+              </w:rPr>
+              <w:t>Probando el funcionamiento de todo</w:t>
+            </w:r>
+            <w:r>
+              <w:rPr>
+                <w:noProof/>
+                <w:webHidden/>
+              </w:rPr>
+              <w:tab/>
+            </w:r>
+            <w:r>
+              <w:rPr>
+                <w:noProof/>
+                <w:webHidden/>
+              </w:rPr>
+              <w:fldChar w:fldCharType="begin"/>
+            </w:r>
+            <w:r>
+              <w:rPr>
+                <w:noProof/>
+                <w:webHidden/>
+              </w:rPr>
+              <w:instrText xml:space="preserve"> PAGEREF _Toc510021801 \h </w:instrText>
+            </w:r>
+            <w:r>
+              <w:rPr>
+                <w:noProof/>
+                <w:webHidden/>
+              </w:rPr>
+            </w:r>
+            <w:r>
+              <w:rPr>
+                <w:noProof/>
+                <w:webHidden/>
+              </w:rPr>
+              <w:fldChar w:fldCharType="separate"/>
+            </w:r>
+            <w:r>
+              <w:rPr>
+                <w:noProof/>
+                <w:webHidden/>
+              </w:rPr>
+              <w:t>10</w:t>
+            </w:r>
+            <w:r>
+              <w:rPr>
+                <w:noProof/>
+                <w:webHidden/>
+              </w:rPr>
+              <w:fldChar w:fldCharType="end"/>
+            </w:r>
+          </w:hyperlink>
+        </w:p>
+        <w:p>
+          <w:pPr>
+            <w:pStyle w:val="TDC3"/>
+            <w:tabs>
+              <w:tab w:val="right" w:leader="dot" w:pos="10194"/>
+            </w:tabs>
+            <w:rPr>
+              <w:rFonts w:asciiTheme="minorHAnsi" w:eastAsiaTheme="minorEastAsia" w:hAnsiTheme="minorHAnsi" w:cstheme="minorBidi"/>
+              <w:noProof/>
+              <w:lang w:eastAsia="es-ES"/>
+            </w:rPr>
+          </w:pPr>
+          <w:hyperlink w:anchor="_Toc510021802" w:history="1">
+            <w:r>
+              <w:rPr>
+                <w:rStyle w:val="Hipervnculo"/>
+                <w:noProof/>
+              </w:rPr>
+              <w:t>Consultando la primera vivienda inicial</w:t>
+            </w:r>
+            <w:r>
+              <w:rPr>
+                <w:noProof/>
+                <w:webHidden/>
+              </w:rPr>
+              <w:tab/>
+            </w:r>
+            <w:r>
+              <w:rPr>
+                <w:noProof/>
+                <w:webHidden/>
+              </w:rPr>
+              <w:fldChar w:fldCharType="begin"/>
+            </w:r>
+            <w:r>
+              <w:rPr>
+                <w:noProof/>
+                <w:webHidden/>
+              </w:rPr>
+              <w:instrText xml:space="preserve"> PAGEREF _Toc510021802 \h </w:instrText>
+            </w:r>
+            <w:r>
+              <w:rPr>
+                <w:noProof/>
+                <w:webHidden/>
+              </w:rPr>
+            </w:r>
+            <w:r>
+              <w:rPr>
+                <w:noProof/>
+                <w:webHidden/>
+              </w:rPr>
+              <w:fldChar w:fldCharType="separate"/>
+            </w:r>
+            <w:r>
+              <w:rPr>
+                <w:noProof/>
+                <w:webHidden/>
+              </w:rPr>
+              <w:t>10</w:t>
+            </w:r>
+            <w:r>
+              <w:rPr>
+                <w:noProof/>
+                <w:webHidden/>
+              </w:rPr>
+              <w:fldChar w:fldCharType="end"/>
+            </w:r>
+          </w:hyperlink>
+        </w:p>
+        <w:p>
+          <w:pPr>
+            <w:pStyle w:val="TDC3"/>
+            <w:tabs>
+              <w:tab w:val="right" w:leader="dot" w:pos="10194"/>
+            </w:tabs>
+            <w:rPr>
+              <w:rFonts w:asciiTheme="minorHAnsi" w:eastAsiaTheme="minorEastAsia" w:hAnsiTheme="minorHAnsi" w:cstheme="minorBidi"/>
+              <w:noProof/>
+              <w:lang w:eastAsia="es-ES"/>
+            </w:rPr>
+          </w:pPr>
+          <w:hyperlink w:anchor="_Toc510021803" w:history="1">
+            <w:r>
+              <w:rPr>
+                <w:rStyle w:val="Hipervnculo"/>
+                <w:noProof/>
+              </w:rPr>
+              <w:t>Probando otra ciudad y una vivienda aleatoria</w:t>
+            </w:r>
+            <w:r>
+              <w:rPr>
+                <w:noProof/>
+                <w:webHidden/>
+              </w:rPr>
+              <w:tab/>
+            </w:r>
+            <w:r>
+              <w:rPr>
+                <w:noProof/>
+                <w:webHidden/>
+              </w:rPr>
+              <w:fldChar w:fldCharType="begin"/>
+            </w:r>
+            <w:r>
+              <w:rPr>
+                <w:noProof/>
+                <w:webHidden/>
+              </w:rPr>
+              <w:instrText xml:space="preserve"> PAGEREF _Toc510021803 \h </w:instrText>
+            </w:r>
+            <w:r>
+              <w:rPr>
+                <w:noProof/>
+                <w:webHidden/>
+              </w:rPr>
+            </w:r>
+            <w:r>
+              <w:rPr>
+                <w:noProof/>
+                <w:webHidden/>
+              </w:rPr>
+              <w:fldChar w:fldCharType="separate"/>
+            </w:r>
+            <w:r>
+              <w:rPr>
+                <w:noProof/>
+                <w:webHidden/>
+              </w:rPr>
+              <w:t>10</w:t>
+            </w:r>
+            <w:r>
+              <w:rPr>
+                <w:noProof/>
+                <w:webHidden/>
+              </w:rPr>
+              <w:fldChar w:fldCharType="end"/>
+            </w:r>
+          </w:hyperlink>
+        </w:p>
+        <w:p>
+          <w:pPr>
+            <w:pStyle w:val="TDC1"/>
+            <w:tabs>
+              <w:tab w:val="right" w:leader="dot" w:pos="10194"/>
+            </w:tabs>
+            <w:rPr>
+              <w:rFonts w:asciiTheme="minorHAnsi" w:eastAsiaTheme="minorEastAsia" w:hAnsiTheme="minorHAnsi" w:cstheme="minorBidi"/>
+              <w:noProof/>
+              <w:lang w:eastAsia="es-ES"/>
+            </w:rPr>
+          </w:pPr>
+          <w:hyperlink w:anchor="_Toc510021804" w:history="1">
+            <w:r>
+              <w:rPr>
+                <w:rStyle w:val="Hipervnculo"/>
+                <w:noProof/>
+              </w:rPr>
+              <w:t>Ejercicio 3</w:t>
+            </w:r>
+            <w:r>
+              <w:rPr>
+                <w:noProof/>
+                <w:webHidden/>
+              </w:rPr>
+              <w:tab/>
+            </w:r>
+            <w:r>
+              <w:rPr>
+                <w:noProof/>
+                <w:webHidden/>
+              </w:rPr>
+              <w:fldChar w:fldCharType="begin"/>
+            </w:r>
+            <w:r>
+              <w:rPr>
+                <w:noProof/>
+                <w:webHidden/>
+              </w:rPr>
+              <w:instrText xml:space="preserve"> PAGEREF _Toc510021804 \h </w:instrText>
+            </w:r>
+            <w:r>
+              <w:rPr>
+                <w:noProof/>
+                <w:webHidden/>
+              </w:rPr>
+            </w:r>
+            <w:r>
+              <w:rPr>
+                <w:noProof/>
+                <w:webHidden/>
+              </w:rPr>
+              <w:fldChar w:fldCharType="separate"/>
+            </w:r>
+            <w:r>
+              <w:rPr>
+                <w:noProof/>
+                <w:webHidden/>
+              </w:rPr>
+              <w:t>11</w:t>
             </w:r>
             <w:r>
               <w:rPr>
@@ -562,7 +2168,7 @@
           <w:lang w:val="es-ES"/>
         </w:rPr>
       </w:pPr>
-      <w:bookmarkStart w:id="0" w:name="_Toc509772698"/>
+      <w:bookmarkStart w:id="0" w:name="_Toc510021781"/>
       <w:r>
         <w:rPr>
           <w:lang w:val="es-ES"/>
@@ -581,31 +2187,66 @@
     </w:p>
     <w:p>
       <w:pPr>
-        <w:rPr>
+        <w:jc w:val="both"/>
+        <w:rPr>
+          <w:i/>
           <w:lang w:eastAsia="x-none"/>
         </w:rPr>
       </w:pPr>
       <w:r>
         <w:rPr>
+          <w:i/>
           <w:lang w:eastAsia="x-none"/>
         </w:rPr>
         <w:t>NOTA: Obviaremos la parte de la descarga e instalación de la librería Db4o en nuestro proyecto al considerar que ya se encuentra documentado en el temario.</w:t>
       </w:r>
-    </w:p>
-    <w:p>
-      <w:pPr>
-        <w:rPr>
+      <w:r>
+        <w:rPr>
+          <w:i/>
           <w:lang w:eastAsia="x-none"/>
         </w:rPr>
+        <w:t xml:space="preserve"> Asimismo, no se han realizado tareas de validación de los datos de entrada (se considera que los datos que se van a introducir son válidos), dado que se considera que no son la finalidad de esta tarea y sopesaría más carga de trabajo que la tarea en </w:t>
+      </w:r>
+      <w:proofErr w:type="spellStart"/>
+      <w:r>
+        <w:rPr>
+          <w:i/>
+          <w:lang w:eastAsia="x-none"/>
+        </w:rPr>
+        <w:t>si</w:t>
+      </w:r>
+      <w:proofErr w:type="spellEnd"/>
+      <w:r>
+        <w:rPr>
+          <w:i/>
+          <w:lang w:eastAsia="x-none"/>
+        </w:rPr>
+        <w:t xml:space="preserve"> misma</w:t>
+      </w:r>
+      <w:r>
+        <w:rPr>
+          <w:i/>
+          <w:lang w:eastAsia="x-none"/>
+        </w:rPr>
+        <w:t>.</w:t>
+      </w:r>
+    </w:p>
+    <w:p>
+      <w:pPr>
+        <w:rPr>
+          <w:lang w:eastAsia="x-none"/>
+        </w:rPr>
       </w:pPr>
     </w:p>
     <w:p>
       <w:pPr>
         <w:pStyle w:val="Ttulo2"/>
       </w:pPr>
+      <w:bookmarkStart w:id="1" w:name="_Toc510021782"/>
       <w:r>
         <w:t>Creando la clase director:</w:t>
       </w:r>
+      <w:bookmarkEnd w:id="1"/>
     </w:p>
     <w:p/>
     <w:p>
@@ -669,9 +2310,11 @@
       <w:pPr>
         <w:pStyle w:val="Ttulo2"/>
       </w:pPr>
+      <w:bookmarkStart w:id="2" w:name="_Toc510021783"/>
       <w:r>
         <w:t>Creando la clase película</w:t>
       </w:r>
+      <w:bookmarkEnd w:id="2"/>
     </w:p>
     <w:p/>
     <w:p>
@@ -683,6 +2326,7 @@
           <w:noProof/>
           <w:lang w:eastAsia="es-ES"/>
         </w:rPr>
+        <w:lastRenderedPageBreak/>
         <w:drawing>
           <wp:inline distT="0" distB="0" distL="0" distR="0" wp14:anchorId="23322843" wp14:editId="2D0337C5">
             <wp:extent cx="5612130" cy="3816350"/>
@@ -727,6 +2371,7 @@
       <w:r>
         <w:br w:type="page"/>
       </w:r>
+      <w:bookmarkStart w:id="3" w:name="_Toc510021784"/>
       <w:r>
         <w:lastRenderedPageBreak/>
         <w:t>Creando los objetos</w:t>
@@ -734,6 +2379,7 @@
       <w:r>
         <w:t xml:space="preserve"> directores y objetos</w:t>
       </w:r>
+      <w:bookmarkEnd w:id="3"/>
     </w:p>
     <w:p>
       <w:pPr>
@@ -790,9 +2436,11 @@
       <w:pPr>
         <w:pStyle w:val="Ttulo2"/>
       </w:pPr>
+      <w:bookmarkStart w:id="4" w:name="_Toc510021785"/>
       <w:r>
         <w:t>Almacenando las películas</w:t>
       </w:r>
+      <w:bookmarkEnd w:id="4"/>
     </w:p>
     <w:p/>
     <w:p>
@@ -850,6 +2498,7 @@
       <w:pPr>
         <w:pStyle w:val="Ttulo2"/>
       </w:pPr>
+      <w:bookmarkStart w:id="5" w:name="_Toc510021786"/>
       <w:r>
         <w:t xml:space="preserve">Método </w:t>
       </w:r>
@@ -861,6 +2510,7 @@
       <w:r>
         <w:t xml:space="preserve"> inicial de pruebas</w:t>
       </w:r>
+      <w:bookmarkEnd w:id="5"/>
     </w:p>
     <w:p/>
     <w:p>
@@ -919,10 +2569,12 @@
       <w:pPr>
         <w:pStyle w:val="Ttulo2"/>
       </w:pPr>
+      <w:bookmarkStart w:id="6" w:name="_Toc510021787"/>
       <w:r>
         <w:lastRenderedPageBreak/>
         <w:t>Comprobando que funciona (1)</w:t>
       </w:r>
+      <w:bookmarkEnd w:id="6"/>
     </w:p>
     <w:p/>
     <w:p>
@@ -1074,10 +2726,12 @@
       <w:pPr>
         <w:pStyle w:val="Ttulo2"/>
       </w:pPr>
+      <w:bookmarkStart w:id="7" w:name="_Toc510021788"/>
       <w:r>
         <w:lastRenderedPageBreak/>
         <w:t>Comprobando que funciona (2)</w:t>
       </w:r>
+      <w:bookmarkEnd w:id="7"/>
     </w:p>
     <w:p/>
     <w:p>
@@ -1196,16 +2850,251 @@
       </w:pPr>
     </w:p>
     <w:p>
+      <w:pPr>
+        <w:pStyle w:val="Ttulo1"/>
+        <w:rPr>
+          <w:lang w:val="es-ES"/>
+        </w:rPr>
+      </w:pPr>
       <w:r>
         <w:br w:type="page"/>
       </w:r>
+      <w:bookmarkStart w:id="8" w:name="_Toc510021789"/>
+      <w:r>
+        <w:rPr>
+          <w:lang w:val="es-ES"/>
+        </w:rPr>
+        <w:lastRenderedPageBreak/>
+        <w:t>Ejercicio 2</w:t>
+      </w:r>
+      <w:bookmarkEnd w:id="8"/>
     </w:p>
     <w:p>
       <w:pPr>
         <w:jc w:val="both"/>
-      </w:pPr>
-      <w:bookmarkStart w:id="1" w:name="_GoBack"/>
-      <w:bookmarkEnd w:id="1"/>
+        <w:rPr>
+          <w:i/>
+          <w:lang w:eastAsia="x-none"/>
+        </w:rPr>
+      </w:pPr>
+      <w:r>
+        <w:rPr>
+          <w:i/>
+          <w:lang w:eastAsia="x-none"/>
+        </w:rPr>
+        <w:t>NOTA: Obviaremos la parte de la descarga e</w:t>
+      </w:r>
+      <w:r>
+        <w:rPr>
+          <w:i/>
+          <w:lang w:eastAsia="x-none"/>
+        </w:rPr>
+        <w:t xml:space="preserve"> instalación de </w:t>
+      </w:r>
+      <w:proofErr w:type="spellStart"/>
+      <w:r>
+        <w:rPr>
+          <w:i/>
+          <w:lang w:eastAsia="x-none"/>
+        </w:rPr>
+        <w:t>PostgreSQL</w:t>
+      </w:r>
+      <w:proofErr w:type="spellEnd"/>
+      <w:r>
+        <w:rPr>
+          <w:i/>
+          <w:lang w:eastAsia="x-none"/>
+        </w:rPr>
+        <w:t xml:space="preserve"> tanto en el sistema como </w:t>
+      </w:r>
+      <w:r>
+        <w:rPr>
+          <w:i/>
+          <w:lang w:eastAsia="x-none"/>
+        </w:rPr>
+        <w:t xml:space="preserve">en nuestro proyecto al considerar que ya se encuentra documentado en el temario. Asimismo, no se han realizado tareas de validación de los datos de entrada (se considera que los datos que se van a introducir son válidos), dado que se considera que no son la finalidad de esta tarea y sopesaría más carga de trabajo que la tarea en </w:t>
+      </w:r>
+      <w:proofErr w:type="spellStart"/>
+      <w:r>
+        <w:rPr>
+          <w:i/>
+          <w:lang w:eastAsia="x-none"/>
+        </w:rPr>
+        <w:t>si</w:t>
+      </w:r>
+      <w:proofErr w:type="spellEnd"/>
+      <w:r>
+        <w:rPr>
+          <w:i/>
+          <w:lang w:eastAsia="x-none"/>
+        </w:rPr>
+        <w:t xml:space="preserve"> misma</w:t>
+      </w:r>
+      <w:r>
+        <w:rPr>
+          <w:i/>
+          <w:lang w:eastAsia="x-none"/>
+        </w:rPr>
+        <w:t>.</w:t>
+      </w:r>
+    </w:p>
+    <w:p/>
+    <w:p>
+      <w:pPr>
+        <w:pStyle w:val="Ttulo2"/>
+        <w:rPr>
+          <w:u w:val="single"/>
+        </w:rPr>
+      </w:pPr>
+      <w:bookmarkStart w:id="9" w:name="_Toc510021790"/>
+      <w:r>
+        <w:t>Introduciendo la contraseña</w:t>
+      </w:r>
+      <w:bookmarkEnd w:id="9"/>
+    </w:p>
+    <w:p>
+      <w:pPr>
+        <w:jc w:val="both"/>
+        <w:rPr>
+          <w:u w:val="single"/>
+        </w:rPr>
+      </w:pPr>
+      <w:r>
+        <w:t xml:space="preserve">Introduciendo la contraseña de </w:t>
+      </w:r>
+      <w:proofErr w:type="spellStart"/>
+      <w:r>
+        <w:t>PostgreSQL</w:t>
+      </w:r>
+      <w:proofErr w:type="spellEnd"/>
+      <w:r>
+        <w:t>, que se ha definido en durante la instalación. En nuestro caso se ha utilizado la última versión disponible del gestor</w:t>
+      </w:r>
+      <w:r>
+        <w:t>, 10.3</w:t>
+      </w:r>
+      <w:r>
+        <w:t>. En nuestro caso, la contraseña que vamos a usar ya estaba definida en el proyecto.</w:t>
+      </w:r>
+    </w:p>
+    <w:p>
+      <w:pPr>
+        <w:jc w:val="both"/>
+      </w:pPr>
+    </w:p>
+    <w:p>
+      <w:pPr>
+        <w:jc w:val="center"/>
+      </w:pPr>
+      <w:r>
+        <w:rPr>
+          <w:noProof/>
+          <w:lang w:eastAsia="es-ES"/>
+        </w:rPr>
+        <w:drawing>
+          <wp:inline distT="0" distB="0" distL="0" distR="0" wp14:anchorId="0E96FCFE" wp14:editId="08AF1481">
+            <wp:extent cx="5612130" cy="1260475"/>
+            <wp:effectExtent l="0" t="0" r="7620" b="0"/>
+            <wp:docPr id="4" name="Imagen 4"/>
+            <wp:cNvGraphicFramePr>
+              <a:graphicFrameLocks xmlns:a="http://schemas.openxmlformats.org/drawingml/2006/main" noChangeAspect="1"/>
+            </wp:cNvGraphicFramePr>
+            <a:graphic xmlns:a="http://schemas.openxmlformats.org/drawingml/2006/main">
+              <a:graphicData uri="http://schemas.openxmlformats.org/drawingml/2006/picture">
+                <pic:pic xmlns:pic="http://schemas.openxmlformats.org/drawingml/2006/picture">
+                  <pic:nvPicPr>
+                    <pic:cNvPr id="0" name=""/>
+                    <pic:cNvPicPr/>
+                  </pic:nvPicPr>
+                  <pic:blipFill>
+                    <a:blip r:embed="rId19"/>
+                    <a:stretch>
+                      <a:fillRect/>
+                    </a:stretch>
+                  </pic:blipFill>
+                  <pic:spPr>
+                    <a:xfrm>
+                      <a:off x="0" y="0"/>
+                      <a:ext cx="5612130" cy="1260475"/>
+                    </a:xfrm>
+                    <a:prstGeom prst="rect">
+                      <a:avLst/>
+                    </a:prstGeom>
+                  </pic:spPr>
+                </pic:pic>
+              </a:graphicData>
+            </a:graphic>
+          </wp:inline>
+        </w:drawing>
+      </w:r>
+    </w:p>
+    <w:p>
+      <w:pPr>
+        <w:jc w:val="center"/>
+      </w:pPr>
+    </w:p>
+    <w:p>
+      <w:pPr>
+        <w:pStyle w:val="Ttulo2"/>
+      </w:pPr>
+      <w:bookmarkStart w:id="10" w:name="_Toc510021791"/>
+      <w:r>
+        <w:t>Borrando todos los datos</w:t>
+      </w:r>
+      <w:bookmarkEnd w:id="10"/>
+    </w:p>
+    <w:p/>
+    <w:p>
+      <w:r>
+        <w:t>Este método viene predefinido con el proyecto de serie. No se le realizan cambios.</w:t>
+      </w:r>
+    </w:p>
+    <w:p/>
+    <w:p>
+      <w:pPr>
+        <w:jc w:val="center"/>
+      </w:pPr>
+      <w:r>
+        <w:rPr>
+          <w:noProof/>
+          <w:lang w:eastAsia="es-ES"/>
+        </w:rPr>
+        <w:drawing>
+          <wp:inline distT="0" distB="0" distL="0" distR="0" wp14:anchorId="2F896CEB" wp14:editId="1A1D0A54">
+            <wp:extent cx="5612130" cy="2533650"/>
+            <wp:effectExtent l="0" t="0" r="7620" b="0"/>
+            <wp:docPr id="5" name="Imagen 5"/>
+            <wp:cNvGraphicFramePr>
+              <a:graphicFrameLocks xmlns:a="http://schemas.openxmlformats.org/drawingml/2006/main" noChangeAspect="1"/>
+            </wp:cNvGraphicFramePr>
+            <a:graphic xmlns:a="http://schemas.openxmlformats.org/drawingml/2006/main">
+              <a:graphicData uri="http://schemas.openxmlformats.org/drawingml/2006/picture">
+                <pic:pic xmlns:pic="http://schemas.openxmlformats.org/drawingml/2006/picture">
+                  <pic:nvPicPr>
+                    <pic:cNvPr id="0" name=""/>
+                    <pic:cNvPicPr/>
+                  </pic:nvPicPr>
+                  <pic:blipFill>
+                    <a:blip r:embed="rId20"/>
+                    <a:stretch>
+                      <a:fillRect/>
+                    </a:stretch>
+                  </pic:blipFill>
+                  <pic:spPr>
+                    <a:xfrm>
+                      <a:off x="0" y="0"/>
+                      <a:ext cx="5612130" cy="2533650"/>
+                    </a:xfrm>
+                    <a:prstGeom prst="rect">
+                      <a:avLst/>
+                    </a:prstGeom>
+                  </pic:spPr>
+                </pic:pic>
+              </a:graphicData>
+            </a:graphic>
+          </wp:inline>
+        </w:drawing>
+      </w:r>
     </w:p>
     <w:p>
       <w:r>
@@ -1214,14 +3103,988 @@
     </w:p>
     <w:p>
       <w:pPr>
+        <w:pStyle w:val="Ttulo2"/>
+      </w:pPr>
+      <w:bookmarkStart w:id="11" w:name="_Toc510021792"/>
+      <w:r>
+        <w:lastRenderedPageBreak/>
+        <w:t>Creando el tipo vivienda, dirección y la función publicidad</w:t>
+      </w:r>
+      <w:bookmarkEnd w:id="11"/>
+    </w:p>
+    <w:p/>
+    <w:p>
+      <w:pPr>
         <w:jc w:val="both"/>
-      </w:pPr>
+        <w:rPr>
+          <w:i/>
+        </w:rPr>
+      </w:pPr>
+      <w:r>
+        <w:rPr>
+          <w:i/>
+        </w:rPr>
+        <w:t>NOTA: Se han modificado algunas líneas de orden y se han suprimido otras con motivo de aligerar líneas de código que se consideran innecesarias.</w:t>
+      </w:r>
     </w:p>
     <w:p/>
+    <w:p>
+      <w:pPr>
+        <w:pStyle w:val="Ttulo3"/>
+      </w:pPr>
+      <w:bookmarkStart w:id="12" w:name="_Toc510021793"/>
+      <w:r>
+        <w:t xml:space="preserve">Creando </w:t>
+      </w:r>
+      <w:r>
+        <w:t xml:space="preserve">los tipos </w:t>
+      </w:r>
+      <w:r>
+        <w:t>vivienda</w:t>
+      </w:r>
+      <w:r>
+        <w:t xml:space="preserve"> y dirección</w:t>
+      </w:r>
+      <w:bookmarkEnd w:id="12"/>
+    </w:p>
+    <w:p>
+      <w:pPr>
+        <w:jc w:val="center"/>
+      </w:pPr>
+    </w:p>
+    <w:p>
+      <w:pPr>
+        <w:jc w:val="center"/>
+      </w:pPr>
+      <w:r>
+        <w:rPr>
+          <w:noProof/>
+          <w:lang w:eastAsia="es-ES"/>
+        </w:rPr>
+        <w:drawing>
+          <wp:inline distT="0" distB="0" distL="0" distR="0" wp14:anchorId="3C1BF5FA" wp14:editId="3E38C360">
+            <wp:extent cx="5612130" cy="1996440"/>
+            <wp:effectExtent l="0" t="0" r="7620" b="3810"/>
+            <wp:docPr id="6" name="Imagen 6"/>
+            <wp:cNvGraphicFramePr>
+              <a:graphicFrameLocks xmlns:a="http://schemas.openxmlformats.org/drawingml/2006/main" noChangeAspect="1"/>
+            </wp:cNvGraphicFramePr>
+            <a:graphic xmlns:a="http://schemas.openxmlformats.org/drawingml/2006/main">
+              <a:graphicData uri="http://schemas.openxmlformats.org/drawingml/2006/picture">
+                <pic:pic xmlns:pic="http://schemas.openxmlformats.org/drawingml/2006/picture">
+                  <pic:nvPicPr>
+                    <pic:cNvPr id="0" name=""/>
+                    <pic:cNvPicPr/>
+                  </pic:nvPicPr>
+                  <pic:blipFill>
+                    <a:blip r:embed="rId21"/>
+                    <a:stretch>
+                      <a:fillRect/>
+                    </a:stretch>
+                  </pic:blipFill>
+                  <pic:spPr>
+                    <a:xfrm>
+                      <a:off x="0" y="0"/>
+                      <a:ext cx="5612130" cy="1996440"/>
+                    </a:xfrm>
+                    <a:prstGeom prst="rect">
+                      <a:avLst/>
+                    </a:prstGeom>
+                  </pic:spPr>
+                </pic:pic>
+              </a:graphicData>
+            </a:graphic>
+          </wp:inline>
+        </w:drawing>
+      </w:r>
+    </w:p>
+    <w:p>
+      <w:pPr>
+        <w:jc w:val="center"/>
+      </w:pPr>
+    </w:p>
+    <w:p>
+      <w:pPr>
+        <w:pStyle w:val="Ttulo3"/>
+      </w:pPr>
+      <w:bookmarkStart w:id="13" w:name="_Toc510021794"/>
+      <w:r>
+        <w:t>Creando la función publicidad</w:t>
+      </w:r>
+      <w:bookmarkEnd w:id="13"/>
+    </w:p>
     <w:p/>
+    <w:p>
+      <w:pPr>
+        <w:jc w:val="center"/>
+      </w:pPr>
+      <w:r>
+        <w:rPr>
+          <w:noProof/>
+          <w:lang w:eastAsia="es-ES"/>
+        </w:rPr>
+        <w:drawing>
+          <wp:inline distT="0" distB="0" distL="0" distR="0" wp14:anchorId="6CF10214" wp14:editId="48C2F19C">
+            <wp:extent cx="5612130" cy="943610"/>
+            <wp:effectExtent l="0" t="0" r="7620" b="8890"/>
+            <wp:docPr id="7" name="Imagen 7"/>
+            <wp:cNvGraphicFramePr>
+              <a:graphicFrameLocks xmlns:a="http://schemas.openxmlformats.org/drawingml/2006/main" noChangeAspect="1"/>
+            </wp:cNvGraphicFramePr>
+            <a:graphic xmlns:a="http://schemas.openxmlformats.org/drawingml/2006/main">
+              <a:graphicData uri="http://schemas.openxmlformats.org/drawingml/2006/picture">
+                <pic:pic xmlns:pic="http://schemas.openxmlformats.org/drawingml/2006/picture">
+                  <pic:nvPicPr>
+                    <pic:cNvPr id="0" name=""/>
+                    <pic:cNvPicPr/>
+                  </pic:nvPicPr>
+                  <pic:blipFill>
+                    <a:blip r:embed="rId22"/>
+                    <a:stretch>
+                      <a:fillRect/>
+                    </a:stretch>
+                  </pic:blipFill>
+                  <pic:spPr>
+                    <a:xfrm>
+                      <a:off x="0" y="0"/>
+                      <a:ext cx="5612130" cy="943610"/>
+                    </a:xfrm>
+                    <a:prstGeom prst="rect">
+                      <a:avLst/>
+                    </a:prstGeom>
+                  </pic:spPr>
+                </pic:pic>
+              </a:graphicData>
+            </a:graphic>
+          </wp:inline>
+        </w:drawing>
+      </w:r>
+    </w:p>
+    <w:p>
+      <w:pPr>
+        <w:jc w:val="center"/>
+      </w:pPr>
+    </w:p>
+    <w:p>
+      <w:pPr>
+        <w:pStyle w:val="Ttulo2"/>
+      </w:pPr>
+      <w:bookmarkStart w:id="14" w:name="_Toc510021795"/>
+      <w:r>
+        <w:t xml:space="preserve">Creando la tabla </w:t>
+      </w:r>
+      <w:proofErr w:type="spellStart"/>
+      <w:r>
+        <w:t>viviendas_alquiler</w:t>
+      </w:r>
+      <w:proofErr w:type="spellEnd"/>
+      <w:r>
+        <w:t xml:space="preserve"> y sus consultas</w:t>
+      </w:r>
+      <w:bookmarkEnd w:id="14"/>
+    </w:p>
+    <w:p/>
+    <w:p>
+      <w:pPr>
+        <w:jc w:val="both"/>
+        <w:rPr>
+          <w:i/>
+        </w:rPr>
+      </w:pPr>
+      <w:r>
+        <w:rPr>
+          <w:i/>
+        </w:rPr>
+        <w:t xml:space="preserve">NOTA: Se han modificado algunas líneas de orden y se han suprimido otras con motivo de aligerar líneas de código </w:t>
+      </w:r>
+      <w:r>
+        <w:rPr>
+          <w:i/>
+        </w:rPr>
+        <w:t>que se consideran innecesarias.</w:t>
+      </w:r>
+    </w:p>
+    <w:p/>
+    <w:p>
+      <w:pPr>
+        <w:pStyle w:val="Ttulo3"/>
+      </w:pPr>
+      <w:bookmarkStart w:id="15" w:name="_Toc510021796"/>
+      <w:r>
+        <w:t>Creando la tabla</w:t>
+      </w:r>
+      <w:r>
+        <w:t xml:space="preserve"> </w:t>
+      </w:r>
+      <w:proofErr w:type="spellStart"/>
+      <w:r>
+        <w:t>viviendas_alquiler</w:t>
+      </w:r>
+      <w:bookmarkEnd w:id="15"/>
+      <w:proofErr w:type="spellEnd"/>
+    </w:p>
+    <w:p/>
+    <w:p>
+      <w:pPr>
+        <w:jc w:val="center"/>
+      </w:pPr>
+      <w:r>
+        <w:rPr>
+          <w:noProof/>
+          <w:lang w:eastAsia="es-ES"/>
+        </w:rPr>
+        <w:drawing>
+          <wp:inline distT="0" distB="0" distL="0" distR="0" wp14:anchorId="62E71AD1" wp14:editId="785E0749">
+            <wp:extent cx="5612130" cy="2816860"/>
+            <wp:effectExtent l="0" t="0" r="7620" b="2540"/>
+            <wp:docPr id="8" name="Imagen 8"/>
+            <wp:cNvGraphicFramePr>
+              <a:graphicFrameLocks xmlns:a="http://schemas.openxmlformats.org/drawingml/2006/main" noChangeAspect="1"/>
+            </wp:cNvGraphicFramePr>
+            <a:graphic xmlns:a="http://schemas.openxmlformats.org/drawingml/2006/main">
+              <a:graphicData uri="http://schemas.openxmlformats.org/drawingml/2006/picture">
+                <pic:pic xmlns:pic="http://schemas.openxmlformats.org/drawingml/2006/picture">
+                  <pic:nvPicPr>
+                    <pic:cNvPr id="0" name=""/>
+                    <pic:cNvPicPr/>
+                  </pic:nvPicPr>
+                  <pic:blipFill>
+                    <a:blip r:embed="rId23"/>
+                    <a:stretch>
+                      <a:fillRect/>
+                    </a:stretch>
+                  </pic:blipFill>
+                  <pic:spPr>
+                    <a:xfrm>
+                      <a:off x="0" y="0"/>
+                      <a:ext cx="5612130" cy="2816860"/>
+                    </a:xfrm>
+                    <a:prstGeom prst="rect">
+                      <a:avLst/>
+                    </a:prstGeom>
+                  </pic:spPr>
+                </pic:pic>
+              </a:graphicData>
+            </a:graphic>
+          </wp:inline>
+        </w:drawing>
+      </w:r>
+    </w:p>
+    <w:p>
+      <w:r>
+        <w:br w:type="page"/>
+      </w:r>
+    </w:p>
+    <w:p>
+      <w:pPr>
+        <w:pStyle w:val="Ttulo3"/>
+      </w:pPr>
+      <w:bookmarkStart w:id="16" w:name="_Toc510021797"/>
+      <w:r>
+        <w:lastRenderedPageBreak/>
+        <w:t>Insertando registros de ejemplo</w:t>
+      </w:r>
+      <w:bookmarkEnd w:id="16"/>
+    </w:p>
+    <w:p/>
+    <w:p>
+      <w:pPr>
+        <w:jc w:val="center"/>
+      </w:pPr>
+      <w:r>
+        <w:rPr>
+          <w:noProof/>
+          <w:lang w:eastAsia="es-ES"/>
+        </w:rPr>
+        <w:drawing>
+          <wp:inline distT="0" distB="0" distL="0" distR="0" wp14:anchorId="330354C8" wp14:editId="57F06F2C">
+            <wp:extent cx="5612130" cy="3928745"/>
+            <wp:effectExtent l="0" t="0" r="7620" b="0"/>
+            <wp:docPr id="9" name="Imagen 9"/>
+            <wp:cNvGraphicFramePr>
+              <a:graphicFrameLocks xmlns:a="http://schemas.openxmlformats.org/drawingml/2006/main" noChangeAspect="1"/>
+            </wp:cNvGraphicFramePr>
+            <a:graphic xmlns:a="http://schemas.openxmlformats.org/drawingml/2006/main">
+              <a:graphicData uri="http://schemas.openxmlformats.org/drawingml/2006/picture">
+                <pic:pic xmlns:pic="http://schemas.openxmlformats.org/drawingml/2006/picture">
+                  <pic:nvPicPr>
+                    <pic:cNvPr id="0" name=""/>
+                    <pic:cNvPicPr/>
+                  </pic:nvPicPr>
+                  <pic:blipFill>
+                    <a:blip r:embed="rId24"/>
+                    <a:stretch>
+                      <a:fillRect/>
+                    </a:stretch>
+                  </pic:blipFill>
+                  <pic:spPr>
+                    <a:xfrm>
+                      <a:off x="0" y="0"/>
+                      <a:ext cx="5612130" cy="3928745"/>
+                    </a:xfrm>
+                    <a:prstGeom prst="rect">
+                      <a:avLst/>
+                    </a:prstGeom>
+                  </pic:spPr>
+                </pic:pic>
+              </a:graphicData>
+            </a:graphic>
+          </wp:inline>
+        </w:drawing>
+      </w:r>
+    </w:p>
+    <w:p>
+      <w:pPr>
+        <w:jc w:val="center"/>
+      </w:pPr>
+    </w:p>
+    <w:p>
+      <w:pPr>
+        <w:pStyle w:val="Ttulo3"/>
+      </w:pPr>
+      <w:bookmarkStart w:id="17" w:name="_Toc510021798"/>
+      <w:r>
+        <w:t>Consulta de todas las ciudades diferentes existentes en la BD</w:t>
+      </w:r>
+      <w:bookmarkEnd w:id="17"/>
+    </w:p>
+    <w:p/>
+    <w:p>
+      <w:pPr>
+        <w:jc w:val="center"/>
+      </w:pPr>
+      <w:r>
+        <w:rPr>
+          <w:noProof/>
+          <w:lang w:eastAsia="es-ES"/>
+        </w:rPr>
+        <w:drawing>
+          <wp:inline distT="0" distB="0" distL="0" distR="0" wp14:anchorId="764A209F" wp14:editId="500626EF">
+            <wp:extent cx="5612130" cy="1135380"/>
+            <wp:effectExtent l="0" t="0" r="7620" b="7620"/>
+            <wp:docPr id="10" name="Imagen 10"/>
+            <wp:cNvGraphicFramePr>
+              <a:graphicFrameLocks xmlns:a="http://schemas.openxmlformats.org/drawingml/2006/main" noChangeAspect="1"/>
+            </wp:cNvGraphicFramePr>
+            <a:graphic xmlns:a="http://schemas.openxmlformats.org/drawingml/2006/main">
+              <a:graphicData uri="http://schemas.openxmlformats.org/drawingml/2006/picture">
+                <pic:pic xmlns:pic="http://schemas.openxmlformats.org/drawingml/2006/picture">
+                  <pic:nvPicPr>
+                    <pic:cNvPr id="0" name=""/>
+                    <pic:cNvPicPr/>
+                  </pic:nvPicPr>
+                  <pic:blipFill>
+                    <a:blip r:embed="rId25"/>
+                    <a:stretch>
+                      <a:fillRect/>
+                    </a:stretch>
+                  </pic:blipFill>
+                  <pic:spPr>
+                    <a:xfrm>
+                      <a:off x="0" y="0"/>
+                      <a:ext cx="5612130" cy="1135380"/>
+                    </a:xfrm>
+                    <a:prstGeom prst="rect">
+                      <a:avLst/>
+                    </a:prstGeom>
+                  </pic:spPr>
+                </pic:pic>
+              </a:graphicData>
+            </a:graphic>
+          </wp:inline>
+        </w:drawing>
+      </w:r>
+    </w:p>
+    <w:p>
+      <w:pPr>
+        <w:jc w:val="center"/>
+      </w:pPr>
+    </w:p>
+    <w:p>
+      <w:pPr>
+        <w:pStyle w:val="Ttulo3"/>
+      </w:pPr>
+      <w:bookmarkStart w:id="18" w:name="_Toc510021799"/>
+      <w:r>
+        <w:t>Consulta de todas las viviendas dadas por una ciudad</w:t>
+      </w:r>
+      <w:bookmarkEnd w:id="18"/>
+    </w:p>
+    <w:p/>
+    <w:p>
+      <w:pPr>
+        <w:jc w:val="center"/>
+      </w:pPr>
+      <w:r>
+        <w:rPr>
+          <w:noProof/>
+          <w:lang w:eastAsia="es-ES"/>
+        </w:rPr>
+        <w:drawing>
+          <wp:inline distT="0" distB="0" distL="0" distR="0" wp14:anchorId="28CC19ED" wp14:editId="6574EE8A">
+            <wp:extent cx="5612130" cy="927100"/>
+            <wp:effectExtent l="0" t="0" r="7620" b="6350"/>
+            <wp:docPr id="11" name="Imagen 11"/>
+            <wp:cNvGraphicFramePr>
+              <a:graphicFrameLocks xmlns:a="http://schemas.openxmlformats.org/drawingml/2006/main" noChangeAspect="1"/>
+            </wp:cNvGraphicFramePr>
+            <a:graphic xmlns:a="http://schemas.openxmlformats.org/drawingml/2006/main">
+              <a:graphicData uri="http://schemas.openxmlformats.org/drawingml/2006/picture">
+                <pic:pic xmlns:pic="http://schemas.openxmlformats.org/drawingml/2006/picture">
+                  <pic:nvPicPr>
+                    <pic:cNvPr id="0" name=""/>
+                    <pic:cNvPicPr/>
+                  </pic:nvPicPr>
+                  <pic:blipFill>
+                    <a:blip r:embed="rId26"/>
+                    <a:stretch>
+                      <a:fillRect/>
+                    </a:stretch>
+                  </pic:blipFill>
+                  <pic:spPr>
+                    <a:xfrm>
+                      <a:off x="0" y="0"/>
+                      <a:ext cx="5612130" cy="927100"/>
+                    </a:xfrm>
+                    <a:prstGeom prst="rect">
+                      <a:avLst/>
+                    </a:prstGeom>
+                  </pic:spPr>
+                </pic:pic>
+              </a:graphicData>
+            </a:graphic>
+          </wp:inline>
+        </w:drawing>
+      </w:r>
+    </w:p>
+    <w:p>
+      <w:pPr>
+        <w:jc w:val="center"/>
+      </w:pPr>
+    </w:p>
+    <w:p>
+      <w:pPr>
+        <w:pStyle w:val="Ttulo3"/>
+      </w:pPr>
+      <w:bookmarkStart w:id="19" w:name="_Toc510021800"/>
+      <w:r>
+        <w:t>Devolviendo el valor publicidad de una vivienda dada</w:t>
+      </w:r>
+      <w:bookmarkEnd w:id="19"/>
+    </w:p>
+    <w:p/>
+    <w:p>
+      <w:pPr>
+        <w:jc w:val="center"/>
+      </w:pPr>
+      <w:r>
+        <w:rPr>
+          <w:noProof/>
+          <w:lang w:eastAsia="es-ES"/>
+        </w:rPr>
+        <w:drawing>
+          <wp:inline distT="0" distB="0" distL="0" distR="0" wp14:anchorId="1F0DB899" wp14:editId="64753978">
+            <wp:extent cx="5612130" cy="960755"/>
+            <wp:effectExtent l="0" t="0" r="7620" b="0"/>
+            <wp:docPr id="12" name="Imagen 12"/>
+            <wp:cNvGraphicFramePr>
+              <a:graphicFrameLocks xmlns:a="http://schemas.openxmlformats.org/drawingml/2006/main" noChangeAspect="1"/>
+            </wp:cNvGraphicFramePr>
+            <a:graphic xmlns:a="http://schemas.openxmlformats.org/drawingml/2006/main">
+              <a:graphicData uri="http://schemas.openxmlformats.org/drawingml/2006/picture">
+                <pic:pic xmlns:pic="http://schemas.openxmlformats.org/drawingml/2006/picture">
+                  <pic:nvPicPr>
+                    <pic:cNvPr id="0" name=""/>
+                    <pic:cNvPicPr/>
+                  </pic:nvPicPr>
+                  <pic:blipFill>
+                    <a:blip r:embed="rId27"/>
+                    <a:stretch>
+                      <a:fillRect/>
+                    </a:stretch>
+                  </pic:blipFill>
+                  <pic:spPr>
+                    <a:xfrm>
+                      <a:off x="0" y="0"/>
+                      <a:ext cx="5612130" cy="960755"/>
+                    </a:xfrm>
+                    <a:prstGeom prst="rect">
+                      <a:avLst/>
+                    </a:prstGeom>
+                  </pic:spPr>
+                </pic:pic>
+              </a:graphicData>
+            </a:graphic>
+          </wp:inline>
+        </w:drawing>
+      </w:r>
+    </w:p>
+    <w:p>
+      <w:r>
+        <w:br w:type="page"/>
+      </w:r>
+    </w:p>
+    <w:p>
+      <w:pPr>
+        <w:pStyle w:val="Ttulo2"/>
+      </w:pPr>
+      <w:bookmarkStart w:id="20" w:name="_Toc510021801"/>
+      <w:r>
+        <w:lastRenderedPageBreak/>
+        <w:t>Probando el funcionamiento de todo</w:t>
+      </w:r>
+      <w:bookmarkEnd w:id="20"/>
+    </w:p>
+    <w:p/>
+    <w:p>
+      <w:pPr>
+        <w:rPr>
+          <w:i/>
+        </w:rPr>
+      </w:pPr>
+      <w:r>
+        <w:rPr>
+          <w:i/>
+        </w:rPr>
+        <w:t>NOTA: Se le ha añadido una línea al código para centrar el cuadro en la ventana del sistema.</w:t>
+      </w:r>
+    </w:p>
+    <w:p/>
+    <w:p>
+      <w:pPr>
+        <w:pStyle w:val="Ttulo3"/>
+      </w:pPr>
+      <w:bookmarkStart w:id="21" w:name="_Toc510021802"/>
+      <w:r>
+        <w:t>Consultando la primera vivienda inicial</w:t>
+      </w:r>
+      <w:bookmarkEnd w:id="21"/>
+    </w:p>
+    <w:p/>
+    <w:p>
+      <w:pPr>
+        <w:jc w:val="center"/>
+      </w:pPr>
+      <w:r>
+        <w:rPr>
+          <w:noProof/>
+          <w:lang w:eastAsia="es-ES"/>
+        </w:rPr>
+        <w:drawing>
+          <wp:inline distT="0" distB="0" distL="0" distR="0" wp14:anchorId="6570BE46" wp14:editId="2037065B">
+            <wp:extent cx="5612130" cy="3022600"/>
+            <wp:effectExtent l="0" t="0" r="7620" b="6350"/>
+            <wp:docPr id="13" name="Imagen 13"/>
+            <wp:cNvGraphicFramePr>
+              <a:graphicFrameLocks xmlns:a="http://schemas.openxmlformats.org/drawingml/2006/main" noChangeAspect="1"/>
+            </wp:cNvGraphicFramePr>
+            <a:graphic xmlns:a="http://schemas.openxmlformats.org/drawingml/2006/main">
+              <a:graphicData uri="http://schemas.openxmlformats.org/drawingml/2006/picture">
+                <pic:pic xmlns:pic="http://schemas.openxmlformats.org/drawingml/2006/picture">
+                  <pic:nvPicPr>
+                    <pic:cNvPr id="0" name=""/>
+                    <pic:cNvPicPr/>
+                  </pic:nvPicPr>
+                  <pic:blipFill>
+                    <a:blip r:embed="rId28"/>
+                    <a:stretch>
+                      <a:fillRect/>
+                    </a:stretch>
+                  </pic:blipFill>
+                  <pic:spPr>
+                    <a:xfrm>
+                      <a:off x="0" y="0"/>
+                      <a:ext cx="5612130" cy="3022600"/>
+                    </a:xfrm>
+                    <a:prstGeom prst="rect">
+                      <a:avLst/>
+                    </a:prstGeom>
+                  </pic:spPr>
+                </pic:pic>
+              </a:graphicData>
+            </a:graphic>
+          </wp:inline>
+        </w:drawing>
+      </w:r>
+    </w:p>
+    <w:p/>
+    <w:p>
+      <w:pPr>
+        <w:pStyle w:val="Ttulo3"/>
+      </w:pPr>
+      <w:bookmarkStart w:id="22" w:name="_Toc510021803"/>
+      <w:r>
+        <w:t>Probando otra ciudad y una vivienda aleatoria</w:t>
+      </w:r>
+      <w:bookmarkEnd w:id="22"/>
+    </w:p>
+    <w:p/>
+    <w:p>
+      <w:pPr>
+        <w:jc w:val="center"/>
+      </w:pPr>
+      <w:r>
+        <w:rPr>
+          <w:noProof/>
+          <w:lang w:eastAsia="es-ES"/>
+        </w:rPr>
+        <w:drawing>
+          <wp:inline distT="0" distB="0" distL="0" distR="0" wp14:anchorId="149DB4CA" wp14:editId="5DC67309">
+            <wp:extent cx="5612130" cy="2816225"/>
+            <wp:effectExtent l="0" t="0" r="7620" b="3175"/>
+            <wp:docPr id="14" name="Imagen 14"/>
+            <wp:cNvGraphicFramePr>
+              <a:graphicFrameLocks xmlns:a="http://schemas.openxmlformats.org/drawingml/2006/main" noChangeAspect="1"/>
+            </wp:cNvGraphicFramePr>
+            <a:graphic xmlns:a="http://schemas.openxmlformats.org/drawingml/2006/main">
+              <a:graphicData uri="http://schemas.openxmlformats.org/drawingml/2006/picture">
+                <pic:pic xmlns:pic="http://schemas.openxmlformats.org/drawingml/2006/picture">
+                  <pic:nvPicPr>
+                    <pic:cNvPr id="0" name=""/>
+                    <pic:cNvPicPr/>
+                  </pic:nvPicPr>
+                  <pic:blipFill>
+                    <a:blip r:embed="rId29"/>
+                    <a:stretch>
+                      <a:fillRect/>
+                    </a:stretch>
+                  </pic:blipFill>
+                  <pic:spPr>
+                    <a:xfrm>
+                      <a:off x="0" y="0"/>
+                      <a:ext cx="5612130" cy="2816225"/>
+                    </a:xfrm>
+                    <a:prstGeom prst="rect">
+                      <a:avLst/>
+                    </a:prstGeom>
+                  </pic:spPr>
+                </pic:pic>
+              </a:graphicData>
+            </a:graphic>
+          </wp:inline>
+        </w:drawing>
+      </w:r>
+    </w:p>
+    <w:p>
+      <w:pPr>
+        <w:jc w:val="center"/>
+      </w:pPr>
+    </w:p>
+    <w:p>
+      <w:pPr>
+        <w:rPr>
+          <w:rFonts w:asciiTheme="majorHAnsi" w:eastAsia="Times New Roman" w:hAnsiTheme="majorHAnsi"/>
+          <w:b/>
+          <w:bCs/>
+          <w:color w:val="365F91"/>
+          <w:sz w:val="28"/>
+          <w:szCs w:val="28"/>
+          <w:lang w:eastAsia="x-none"/>
+        </w:rPr>
+      </w:pPr>
+      <w:bookmarkStart w:id="23" w:name="_Toc510021804"/>
+      <w:r>
+        <w:br w:type="page"/>
+      </w:r>
+    </w:p>
+    <w:p>
+      <w:pPr>
+        <w:pStyle w:val="Ttulo1"/>
+        <w:rPr>
+          <w:lang w:val="es-ES"/>
+        </w:rPr>
+      </w:pPr>
+      <w:r>
+        <w:rPr>
+          <w:lang w:val="es-ES"/>
+        </w:rPr>
+        <w:lastRenderedPageBreak/>
+        <w:t>Ejercicio 3</w:t>
+      </w:r>
+      <w:bookmarkEnd w:id="23"/>
+    </w:p>
+    <w:p>
+      <w:pPr>
+        <w:rPr>
+          <w:lang w:eastAsia="x-none"/>
+        </w:rPr>
+      </w:pPr>
+    </w:p>
+    <w:p>
+      <w:pPr>
+        <w:pStyle w:val="Ttulo2"/>
+      </w:pPr>
+      <w:r>
+        <w:t xml:space="preserve">Conclusiones personales </w:t>
+      </w:r>
+    </w:p>
+    <w:p>
+      <w:pPr>
+        <w:rPr>
+          <w:lang w:eastAsia="x-none"/>
+        </w:rPr>
+      </w:pPr>
+    </w:p>
+    <w:p>
+      <w:pPr>
+        <w:shd w:val="clear" w:color="auto" w:fill="FFFFFF"/>
+        <w:spacing w:after="150"/>
+        <w:jc w:val="both"/>
+        <w:rPr>
+          <w:rFonts w:ascii="Verdana" w:eastAsia="Times New Roman" w:hAnsi="Verdana"/>
+          <w:color w:val="3F4F60"/>
+          <w:sz w:val="18"/>
+          <w:szCs w:val="18"/>
+          <w:lang w:eastAsia="es-ES"/>
+        </w:rPr>
+      </w:pPr>
+      <w:r>
+        <w:rPr>
+          <w:rFonts w:ascii="Verdana" w:eastAsia="Times New Roman" w:hAnsi="Verdana"/>
+          <w:color w:val="3F4F60"/>
+          <w:sz w:val="18"/>
+          <w:szCs w:val="18"/>
+          <w:lang w:eastAsia="es-ES"/>
+        </w:rPr>
+        <w:t>Como conclusiones personales la verdad es que me ha gustado esta tarea, me ha resultado muy accesible con los ejemplos a descargar. En esta ocasión ha sido más intuitiva, considero que es muy muy similar a SQL, cosa que facilita mucho la tarea. Trabajar con objetos en esta ocasión me ha parecido mucho más  intuitivo y sencillo.</w:t>
+      </w:r>
+    </w:p>
+    <w:p>
+      <w:pPr>
+        <w:pStyle w:val="Ttulo3"/>
+        <w:jc w:val="both"/>
+        <w:rPr>
+          <w:lang w:eastAsia="es-ES"/>
+        </w:rPr>
+      </w:pPr>
+      <w:r>
+        <w:rPr>
+          <w:lang w:eastAsia="es-ES"/>
+        </w:rPr>
+        <w:t>Mejoras en mi tarea:</w:t>
+      </w:r>
+    </w:p>
+    <w:p>
+      <w:pPr>
+        <w:rPr>
+          <w:lang w:eastAsia="es-ES"/>
+        </w:rPr>
+      </w:pPr>
+    </w:p>
+    <w:p>
+      <w:pPr>
+        <w:shd w:val="clear" w:color="auto" w:fill="FFFFFF"/>
+        <w:spacing w:after="150"/>
+        <w:jc w:val="both"/>
+        <w:rPr>
+          <w:rFonts w:ascii="Verdana" w:eastAsia="Times New Roman" w:hAnsi="Verdana"/>
+          <w:color w:val="3F4F60"/>
+          <w:sz w:val="18"/>
+          <w:szCs w:val="18"/>
+          <w:lang w:eastAsia="es-ES"/>
+        </w:rPr>
+      </w:pPr>
+      <w:r>
+        <w:rPr>
+          <w:rFonts w:ascii="Verdana" w:eastAsia="Times New Roman" w:hAnsi="Verdana"/>
+          <w:color w:val="3F4F60"/>
+          <w:sz w:val="18"/>
+          <w:szCs w:val="18"/>
+          <w:lang w:eastAsia="es-ES"/>
+        </w:rPr>
+        <w:t>Como mejoras en mi programa, principalmente haría en la primera tarea una verificación de los datos de entrada, pero nos desviaríamos de la línea de esta tarea y de este módulo. Tal vez aplicar una interfaz gráfica en el primer ejercicio.</w:t>
+      </w:r>
+    </w:p>
+    <w:p>
+      <w:pPr>
+        <w:pStyle w:val="Ttulo3"/>
+        <w:jc w:val="both"/>
+        <w:rPr>
+          <w:lang w:eastAsia="es-ES"/>
+        </w:rPr>
+      </w:pPr>
+      <w:r>
+        <w:rPr>
+          <w:lang w:eastAsia="es-ES"/>
+        </w:rPr>
+        <w:t>Dificultades que te has encontrado:</w:t>
+      </w:r>
+    </w:p>
+    <w:p>
+      <w:pPr>
+        <w:rPr>
+          <w:lang w:eastAsia="es-ES"/>
+        </w:rPr>
+      </w:pPr>
+    </w:p>
+    <w:p>
+      <w:pPr>
+        <w:shd w:val="clear" w:color="auto" w:fill="FFFFFF"/>
+        <w:spacing w:after="150"/>
+        <w:jc w:val="both"/>
+        <w:rPr>
+          <w:rFonts w:ascii="Verdana" w:eastAsia="Times New Roman" w:hAnsi="Verdana"/>
+          <w:color w:val="3F4F60"/>
+          <w:sz w:val="18"/>
+          <w:szCs w:val="18"/>
+          <w:lang w:eastAsia="es-ES"/>
+        </w:rPr>
+      </w:pPr>
+      <w:r>
+        <w:rPr>
+          <w:rFonts w:ascii="Verdana" w:eastAsia="Times New Roman" w:hAnsi="Verdana"/>
+          <w:color w:val="3F4F60"/>
+          <w:sz w:val="18"/>
+          <w:szCs w:val="18"/>
+          <w:lang w:eastAsia="es-ES"/>
+        </w:rPr>
+        <w:t xml:space="preserve">Sin querer parecer presuntuoso, no me ha supuesto gran dificultad siguiendo los ejemplos y el temario (consideré </w:t>
+      </w:r>
+      <w:proofErr w:type="spellStart"/>
+      <w:r>
+        <w:rPr>
+          <w:rFonts w:ascii="Verdana" w:eastAsia="Times New Roman" w:hAnsi="Verdana"/>
+          <w:color w:val="3F4F60"/>
+          <w:sz w:val="18"/>
+          <w:szCs w:val="18"/>
+          <w:lang w:eastAsia="es-ES"/>
+        </w:rPr>
+        <w:t>Hibernate</w:t>
+      </w:r>
+      <w:proofErr w:type="spellEnd"/>
+      <w:r>
+        <w:rPr>
+          <w:rFonts w:ascii="Verdana" w:eastAsia="Times New Roman" w:hAnsi="Verdana"/>
+          <w:color w:val="3F4F60"/>
+          <w:sz w:val="18"/>
+          <w:szCs w:val="18"/>
+          <w:lang w:eastAsia="es-ES"/>
+        </w:rPr>
+        <w:t xml:space="preserve"> más enrevesado). Tal vez la consulta de las ciudades se atragantó el tiempo de irme a hacer una café.</w:t>
+      </w:r>
+    </w:p>
+    <w:p>
+      <w:pPr>
+        <w:pStyle w:val="Ttulo3"/>
+        <w:jc w:val="both"/>
+        <w:rPr>
+          <w:lang w:eastAsia="es-ES"/>
+        </w:rPr>
+      </w:pPr>
+      <w:r>
+        <w:rPr>
+          <w:lang w:eastAsia="es-ES"/>
+        </w:rPr>
+        <w:t>Opinión personal del trabajo realizado:</w:t>
+      </w:r>
+    </w:p>
+    <w:p>
+      <w:pPr>
+        <w:rPr>
+          <w:lang w:eastAsia="es-ES"/>
+        </w:rPr>
+      </w:pPr>
+    </w:p>
+    <w:p>
+      <w:pPr>
+        <w:shd w:val="clear" w:color="auto" w:fill="FFFFFF"/>
+        <w:spacing w:after="150"/>
+        <w:jc w:val="both"/>
+        <w:rPr>
+          <w:rFonts w:ascii="Verdana" w:eastAsia="Times New Roman" w:hAnsi="Verdana"/>
+          <w:color w:val="3F4F60"/>
+          <w:sz w:val="18"/>
+          <w:szCs w:val="18"/>
+          <w:lang w:eastAsia="es-ES"/>
+        </w:rPr>
+      </w:pPr>
+      <w:r>
+        <w:rPr>
+          <w:rFonts w:ascii="Verdana" w:eastAsia="Times New Roman" w:hAnsi="Verdana"/>
+          <w:color w:val="3F4F60"/>
+          <w:sz w:val="18"/>
+          <w:szCs w:val="18"/>
+          <w:lang w:eastAsia="es-ES"/>
+        </w:rPr>
+        <w:t xml:space="preserve">Añadir a mi opinión personal, pues me ha gustado trabajar con db4o por poder incorporar una base de datos funcional en su propia aplicación con solo adjuntar la librería, aunque su “deprecación” por no existir una línea continuista en esta aplicación, hace que alguien que quiera desarrollar una aplicación quiera usar estas bases de datos que, pese a que funcionan, no tienen evolución. Con </w:t>
+      </w:r>
+      <w:proofErr w:type="spellStart"/>
+      <w:r>
+        <w:rPr>
+          <w:rFonts w:ascii="Verdana" w:eastAsia="Times New Roman" w:hAnsi="Verdana"/>
+          <w:color w:val="3F4F60"/>
+          <w:sz w:val="18"/>
+          <w:szCs w:val="18"/>
+          <w:lang w:eastAsia="es-ES"/>
+        </w:rPr>
+        <w:t>PostgreSQL</w:t>
+      </w:r>
+      <w:proofErr w:type="spellEnd"/>
+      <w:r>
+        <w:rPr>
+          <w:rFonts w:ascii="Verdana" w:eastAsia="Times New Roman" w:hAnsi="Verdana"/>
+          <w:color w:val="3F4F60"/>
+          <w:sz w:val="18"/>
+          <w:szCs w:val="18"/>
+          <w:lang w:eastAsia="es-ES"/>
+        </w:rPr>
+        <w:t xml:space="preserve"> se conoce que hay mercado laboral y es muy solicitado en ofertas de empleo. La única “pega” que le encuentro es que nuestra aplicación depende de un servidor de base de datos externo, o al menos es lo que llevo visto con el curso como en esta tarea.</w:t>
+      </w:r>
+    </w:p>
+    <w:p>
+      <w:pPr>
+        <w:jc w:val="center"/>
+        <w:rPr>
+          <w:lang w:eastAsia="x-none"/>
+        </w:rPr>
+      </w:pPr>
+      <w:r>
+        <w:rPr>
+          <w:noProof/>
+          <w:lang w:eastAsia="es-ES"/>
+        </w:rPr>
+        <w:drawing>
+          <wp:inline distT="0" distB="0" distL="0" distR="0" wp14:anchorId="46407C4C" wp14:editId="091E1CD4">
+            <wp:extent cx="5612130" cy="2752090"/>
+            <wp:effectExtent l="0" t="0" r="7620" b="0"/>
+            <wp:docPr id="15" name="Imagen 15"/>
+            <wp:cNvGraphicFramePr>
+              <a:graphicFrameLocks xmlns:a="http://schemas.openxmlformats.org/drawingml/2006/main" noChangeAspect="1"/>
+            </wp:cNvGraphicFramePr>
+            <a:graphic xmlns:a="http://schemas.openxmlformats.org/drawingml/2006/main">
+              <a:graphicData uri="http://schemas.openxmlformats.org/drawingml/2006/picture">
+                <pic:pic xmlns:pic="http://schemas.openxmlformats.org/drawingml/2006/picture">
+                  <pic:nvPicPr>
+                    <pic:cNvPr id="0" name=""/>
+                    <pic:cNvPicPr/>
+                  </pic:nvPicPr>
+                  <pic:blipFill>
+                    <a:blip r:embed="rId30"/>
+                    <a:stretch>
+                      <a:fillRect/>
+                    </a:stretch>
+                  </pic:blipFill>
+                  <pic:spPr>
+                    <a:xfrm>
+                      <a:off x="0" y="0"/>
+                      <a:ext cx="5612130" cy="2752090"/>
+                    </a:xfrm>
+                    <a:prstGeom prst="rect">
+                      <a:avLst/>
+                    </a:prstGeom>
+                  </pic:spPr>
+                </pic:pic>
+              </a:graphicData>
+            </a:graphic>
+          </wp:inline>
+        </w:drawing>
+      </w:r>
+      <w:bookmarkStart w:id="24" w:name="_GoBack"/>
+      <w:bookmarkEnd w:id="24"/>
+    </w:p>
     <w:sectPr>
-      <w:headerReference w:type="default" r:id="rId19"/>
-      <w:footerReference w:type="default" r:id="rId20"/>
+      <w:headerReference w:type="default" r:id="rId31"/>
+      <w:footerReference w:type="default" r:id="rId32"/>
       <w:pgSz w:w="11906" w:h="16838" w:code="9"/>
       <w:pgMar w:top="539" w:right="851" w:bottom="284" w:left="851" w:header="0" w:footer="0" w:gutter="0"/>
       <w:pgNumType w:start="0"/>
@@ -4103,7 +6966,7 @@
 </file>
 
 <file path=customXml/itemProps1.xml><?xml version="1.0" encoding="utf-8"?>
-<ds:datastoreItem xmlns:ds="http://schemas.openxmlformats.org/officeDocument/2006/customXml" ds:itemID="{CA825987-4FB4-4D87-80FE-7AF30541D412}">
+<ds:datastoreItem xmlns:ds="http://schemas.openxmlformats.org/officeDocument/2006/customXml" ds:itemID="{F2B2A4BF-9BBE-4CF5-AC98-5D711F20A39B}">
   <ds:schemaRefs>
     <ds:schemaRef ds:uri="http://schemas.openxmlformats.org/officeDocument/2006/bibliography"/>
   </ds:schemaRefs>

</xml_diff>